<commit_message>
added docs for sumulated annealing
</commit_message>
<xml_diff>
--- a/6_semester/sterowanie_procesami_dyskretnymi/Lab4_PSFP_SimulatedAnealing/Sprawozdanie.docx
+++ b/6_semester/sterowanie_procesami_dyskretnymi/Lab4_PSFP_SimulatedAnealing/Sprawozdanie.docx
@@ -426,43 +426,676 @@
         <w:t xml:space="preserve"> Wnioski z jego działania opisane są w rozdziale „wnioski”.</w:t>
       </w:r>
     </w:p>
+    <w:p>
+      <w:pPr>
+        <w:jc w:val="both"/>
+      </w:pPr>
+    </w:p>
+    <w:tbl>
+      <w:tblPr>
+        <w:tblStyle w:val="TableGrid"/>
+        <w:tblW w:w="0" w:type="auto"/>
+        <w:tblLook w:val="04A0" w:firstRow="1" w:lastRow="0" w:firstColumn="1" w:lastColumn="0" w:noHBand="0" w:noVBand="1"/>
+        <w:tblCaption w:val="Średnie przyspieszenie uszeregowania przez algorytm symulowanego wyżarzania dla różnych wielkości instancji"/>
+      </w:tblPr>
+      <w:tblGrid>
+        <w:gridCol w:w="3020"/>
+        <w:gridCol w:w="3021"/>
+        <w:gridCol w:w="3021"/>
+      </w:tblGrid>
+      <w:tr>
+        <w:tc>
+          <w:tcPr>
+            <w:tcW w:w="9062" w:type="dxa"/>
+            <w:gridSpan w:val="3"/>
+            <w:tcBorders>
+              <w:top w:val="nil"/>
+              <w:left w:val="nil"/>
+              <w:bottom w:val="single" w:sz="4" w:space="0" w:color="auto"/>
+              <w:right w:val="nil"/>
+            </w:tcBorders>
+          </w:tcPr>
+          <w:p>
+            <w:pPr>
+              <w:jc w:val="center"/>
+              <w:rPr>
+                <w:b/>
+              </w:rPr>
+            </w:pPr>
+            <w:r>
+              <w:rPr>
+                <w:b/>
+              </w:rPr>
+              <w:t>Średnie przyspieszenie uszeregowania przez algorytm symulowanego wyżarzania dla różnych wielkości instancji</w:t>
+            </w:r>
+          </w:p>
+        </w:tc>
+      </w:tr>
+      <w:tr>
+        <w:tc>
+          <w:tcPr>
+            <w:tcW w:w="3020" w:type="dxa"/>
+            <w:tcBorders>
+              <w:top w:val="single" w:sz="4" w:space="0" w:color="auto"/>
+            </w:tcBorders>
+          </w:tcPr>
+          <w:p>
+            <w:pPr>
+              <w:jc w:val="both"/>
+            </w:pPr>
+            <w:r>
+              <w:t>Ilość zadań</w:t>
+            </w:r>
+          </w:p>
+        </w:tc>
+        <w:tc>
+          <w:tcPr>
+            <w:tcW w:w="3021" w:type="dxa"/>
+            <w:tcBorders>
+              <w:top w:val="single" w:sz="4" w:space="0" w:color="auto"/>
+            </w:tcBorders>
+          </w:tcPr>
+          <w:p>
+            <w:pPr>
+              <w:jc w:val="both"/>
+            </w:pPr>
+            <w:r>
+              <w:t>Ilość maszyn</w:t>
+            </w:r>
+          </w:p>
+        </w:tc>
+        <w:tc>
+          <w:tcPr>
+            <w:tcW w:w="3021" w:type="dxa"/>
+            <w:tcBorders>
+              <w:top w:val="single" w:sz="4" w:space="0" w:color="auto"/>
+            </w:tcBorders>
+          </w:tcPr>
+          <w:p>
+            <w:pPr>
+              <w:jc w:val="both"/>
+            </w:pPr>
+            <w:r>
+              <w:t>Średnie przyspieszenie</w:t>
+            </w:r>
+          </w:p>
+        </w:tc>
+      </w:tr>
+      <w:tr>
+        <w:tc>
+          <w:tcPr>
+            <w:tcW w:w="3020" w:type="dxa"/>
+          </w:tcPr>
+          <w:p>
+            <w:pPr>
+              <w:jc w:val="both"/>
+            </w:pPr>
+            <w:r>
+              <w:t>20</w:t>
+            </w:r>
+          </w:p>
+        </w:tc>
+        <w:tc>
+          <w:tcPr>
+            <w:tcW w:w="3021" w:type="dxa"/>
+          </w:tcPr>
+          <w:p>
+            <w:pPr>
+              <w:jc w:val="both"/>
+            </w:pPr>
+            <w:r>
+              <w:t>5</w:t>
+            </w:r>
+          </w:p>
+        </w:tc>
+        <w:tc>
+          <w:tcPr>
+            <w:tcW w:w="3021" w:type="dxa"/>
+          </w:tcPr>
+          <w:p>
+            <w:pPr>
+              <w:jc w:val="both"/>
+            </w:pPr>
+            <w:r>
+              <w:t>3,08%</w:t>
+            </w:r>
+          </w:p>
+        </w:tc>
+      </w:tr>
+      <w:tr>
+        <w:tc>
+          <w:tcPr>
+            <w:tcW w:w="3020" w:type="dxa"/>
+          </w:tcPr>
+          <w:p>
+            <w:pPr>
+              <w:jc w:val="both"/>
+            </w:pPr>
+            <w:r>
+              <w:t>20</w:t>
+            </w:r>
+          </w:p>
+        </w:tc>
+        <w:tc>
+          <w:tcPr>
+            <w:tcW w:w="3021" w:type="dxa"/>
+          </w:tcPr>
+          <w:p>
+            <w:pPr>
+              <w:jc w:val="both"/>
+            </w:pPr>
+            <w:r>
+              <w:t>10</w:t>
+            </w:r>
+          </w:p>
+        </w:tc>
+        <w:tc>
+          <w:tcPr>
+            <w:tcW w:w="3021" w:type="dxa"/>
+          </w:tcPr>
+          <w:p>
+            <w:pPr>
+              <w:jc w:val="both"/>
+            </w:pPr>
+            <w:r>
+              <w:t>2,68%</w:t>
+            </w:r>
+          </w:p>
+        </w:tc>
+      </w:tr>
+      <w:tr>
+        <w:tc>
+          <w:tcPr>
+            <w:tcW w:w="3020" w:type="dxa"/>
+          </w:tcPr>
+          <w:p>
+            <w:pPr>
+              <w:jc w:val="both"/>
+            </w:pPr>
+            <w:r>
+              <w:t>20</w:t>
+            </w:r>
+          </w:p>
+        </w:tc>
+        <w:tc>
+          <w:tcPr>
+            <w:tcW w:w="3021" w:type="dxa"/>
+          </w:tcPr>
+          <w:p>
+            <w:pPr>
+              <w:jc w:val="both"/>
+            </w:pPr>
+            <w:r>
+              <w:t>20</w:t>
+            </w:r>
+          </w:p>
+        </w:tc>
+        <w:tc>
+          <w:tcPr>
+            <w:tcW w:w="3021" w:type="dxa"/>
+          </w:tcPr>
+          <w:p>
+            <w:pPr>
+              <w:jc w:val="both"/>
+            </w:pPr>
+            <w:r>
+              <w:t>2,53%</w:t>
+            </w:r>
+          </w:p>
+        </w:tc>
+      </w:tr>
+      <w:tr>
+        <w:tc>
+          <w:tcPr>
+            <w:tcW w:w="3020" w:type="dxa"/>
+          </w:tcPr>
+          <w:p>
+            <w:pPr>
+              <w:jc w:val="both"/>
+            </w:pPr>
+            <w:r>
+              <w:t>50</w:t>
+            </w:r>
+          </w:p>
+        </w:tc>
+        <w:tc>
+          <w:tcPr>
+            <w:tcW w:w="3021" w:type="dxa"/>
+          </w:tcPr>
+          <w:p>
+            <w:pPr>
+              <w:jc w:val="both"/>
+            </w:pPr>
+            <w:r>
+              <w:t>5</w:t>
+            </w:r>
+          </w:p>
+        </w:tc>
+        <w:tc>
+          <w:tcPr>
+            <w:tcW w:w="3021" w:type="dxa"/>
+          </w:tcPr>
+          <w:p>
+            <w:pPr>
+              <w:jc w:val="both"/>
+            </w:pPr>
+            <w:r>
+              <w:t>5,13%</w:t>
+            </w:r>
+          </w:p>
+        </w:tc>
+      </w:tr>
+      <w:tr>
+        <w:tc>
+          <w:tcPr>
+            <w:tcW w:w="3020" w:type="dxa"/>
+          </w:tcPr>
+          <w:p>
+            <w:pPr>
+              <w:jc w:val="both"/>
+            </w:pPr>
+            <w:r>
+              <w:t>50</w:t>
+            </w:r>
+          </w:p>
+        </w:tc>
+        <w:tc>
+          <w:tcPr>
+            <w:tcW w:w="3021" w:type="dxa"/>
+          </w:tcPr>
+          <w:p>
+            <w:pPr>
+              <w:jc w:val="both"/>
+            </w:pPr>
+            <w:r>
+              <w:t>10</w:t>
+            </w:r>
+          </w:p>
+        </w:tc>
+        <w:tc>
+          <w:tcPr>
+            <w:tcW w:w="3021" w:type="dxa"/>
+          </w:tcPr>
+          <w:p>
+            <w:pPr>
+              <w:jc w:val="both"/>
+            </w:pPr>
+            <w:r>
+              <w:t>2,91%</w:t>
+            </w:r>
+          </w:p>
+        </w:tc>
+      </w:tr>
+      <w:tr>
+        <w:tc>
+          <w:tcPr>
+            <w:tcW w:w="3020" w:type="dxa"/>
+          </w:tcPr>
+          <w:p>
+            <w:pPr>
+              <w:jc w:val="both"/>
+            </w:pPr>
+            <w:r>
+              <w:t>50</w:t>
+            </w:r>
+          </w:p>
+        </w:tc>
+        <w:tc>
+          <w:tcPr>
+            <w:tcW w:w="3021" w:type="dxa"/>
+          </w:tcPr>
+          <w:p>
+            <w:pPr>
+              <w:jc w:val="both"/>
+            </w:pPr>
+            <w:r>
+              <w:t>20</w:t>
+            </w:r>
+          </w:p>
+        </w:tc>
+        <w:tc>
+          <w:tcPr>
+            <w:tcW w:w="3021" w:type="dxa"/>
+          </w:tcPr>
+          <w:p>
+            <w:pPr>
+              <w:jc w:val="both"/>
+            </w:pPr>
+            <w:r>
+              <w:t>2,44%</w:t>
+            </w:r>
+          </w:p>
+        </w:tc>
+      </w:tr>
+      <w:tr>
+        <w:tc>
+          <w:tcPr>
+            <w:tcW w:w="3020" w:type="dxa"/>
+          </w:tcPr>
+          <w:p>
+            <w:pPr>
+              <w:jc w:val="both"/>
+            </w:pPr>
+            <w:r>
+              <w:t>100</w:t>
+            </w:r>
+          </w:p>
+        </w:tc>
+        <w:tc>
+          <w:tcPr>
+            <w:tcW w:w="3021" w:type="dxa"/>
+          </w:tcPr>
+          <w:p>
+            <w:pPr>
+              <w:jc w:val="both"/>
+            </w:pPr>
+            <w:r>
+              <w:t>5</w:t>
+            </w:r>
+          </w:p>
+        </w:tc>
+        <w:tc>
+          <w:tcPr>
+            <w:tcW w:w="3021" w:type="dxa"/>
+          </w:tcPr>
+          <w:p>
+            <w:pPr>
+              <w:jc w:val="both"/>
+            </w:pPr>
+            <w:r>
+              <w:t>5,89%</w:t>
+            </w:r>
+          </w:p>
+        </w:tc>
+      </w:tr>
+      <w:tr>
+        <w:tc>
+          <w:tcPr>
+            <w:tcW w:w="3020" w:type="dxa"/>
+          </w:tcPr>
+          <w:p>
+            <w:pPr>
+              <w:jc w:val="both"/>
+            </w:pPr>
+            <w:r>
+              <w:t>100</w:t>
+            </w:r>
+          </w:p>
+        </w:tc>
+        <w:tc>
+          <w:tcPr>
+            <w:tcW w:w="3021" w:type="dxa"/>
+          </w:tcPr>
+          <w:p>
+            <w:pPr>
+              <w:jc w:val="both"/>
+            </w:pPr>
+            <w:r>
+              <w:t>10</w:t>
+            </w:r>
+          </w:p>
+        </w:tc>
+        <w:tc>
+          <w:tcPr>
+            <w:tcW w:w="3021" w:type="dxa"/>
+          </w:tcPr>
+          <w:p>
+            <w:pPr>
+              <w:jc w:val="both"/>
+            </w:pPr>
+            <w:r>
+              <w:t>3,15%</w:t>
+            </w:r>
+          </w:p>
+        </w:tc>
+      </w:tr>
+      <w:tr>
+        <w:tc>
+          <w:tcPr>
+            <w:tcW w:w="3020" w:type="dxa"/>
+          </w:tcPr>
+          <w:p>
+            <w:pPr>
+              <w:jc w:val="both"/>
+            </w:pPr>
+            <w:r>
+              <w:t>100</w:t>
+            </w:r>
+          </w:p>
+        </w:tc>
+        <w:tc>
+          <w:tcPr>
+            <w:tcW w:w="3021" w:type="dxa"/>
+          </w:tcPr>
+          <w:p>
+            <w:pPr>
+              <w:jc w:val="both"/>
+            </w:pPr>
+            <w:r>
+              <w:t>20</w:t>
+            </w:r>
+          </w:p>
+        </w:tc>
+        <w:tc>
+          <w:tcPr>
+            <w:tcW w:w="3021" w:type="dxa"/>
+          </w:tcPr>
+          <w:p>
+            <w:pPr>
+              <w:jc w:val="both"/>
+            </w:pPr>
+            <w:r>
+              <w:t>1,58%</w:t>
+            </w:r>
+          </w:p>
+        </w:tc>
+      </w:tr>
+      <w:tr>
+        <w:tc>
+          <w:tcPr>
+            <w:tcW w:w="3020" w:type="dxa"/>
+          </w:tcPr>
+          <w:p>
+            <w:pPr>
+              <w:jc w:val="both"/>
+            </w:pPr>
+            <w:r>
+              <w:t>200</w:t>
+            </w:r>
+          </w:p>
+        </w:tc>
+        <w:tc>
+          <w:tcPr>
+            <w:tcW w:w="3021" w:type="dxa"/>
+          </w:tcPr>
+          <w:p>
+            <w:pPr>
+              <w:jc w:val="both"/>
+            </w:pPr>
+            <w:r>
+              <w:t>10</w:t>
+            </w:r>
+          </w:p>
+        </w:tc>
+        <w:tc>
+          <w:tcPr>
+            <w:tcW w:w="3021" w:type="dxa"/>
+          </w:tcPr>
+          <w:p>
+            <w:pPr>
+              <w:jc w:val="both"/>
+            </w:pPr>
+            <w:r>
+              <w:t>3,35%</w:t>
+            </w:r>
+          </w:p>
+        </w:tc>
+      </w:tr>
+      <w:tr>
+        <w:tc>
+          <w:tcPr>
+            <w:tcW w:w="3020" w:type="dxa"/>
+          </w:tcPr>
+          <w:p>
+            <w:pPr>
+              <w:jc w:val="both"/>
+            </w:pPr>
+            <w:r>
+              <w:t>200</w:t>
+            </w:r>
+          </w:p>
+        </w:tc>
+        <w:tc>
+          <w:tcPr>
+            <w:tcW w:w="3021" w:type="dxa"/>
+          </w:tcPr>
+          <w:p>
+            <w:pPr>
+              <w:jc w:val="both"/>
+            </w:pPr>
+            <w:r>
+              <w:t>20</w:t>
+            </w:r>
+          </w:p>
+        </w:tc>
+        <w:tc>
+          <w:tcPr>
+            <w:tcW w:w="3021" w:type="dxa"/>
+          </w:tcPr>
+          <w:p>
+            <w:pPr>
+              <w:jc w:val="both"/>
+            </w:pPr>
+            <w:r>
+              <w:t>0,80%</w:t>
+            </w:r>
+          </w:p>
+        </w:tc>
+      </w:tr>
+      <w:tr>
+        <w:tc>
+          <w:tcPr>
+            <w:tcW w:w="3020" w:type="dxa"/>
+          </w:tcPr>
+          <w:p>
+            <w:pPr>
+              <w:jc w:val="both"/>
+            </w:pPr>
+            <w:r>
+              <w:t>500</w:t>
+            </w:r>
+          </w:p>
+        </w:tc>
+        <w:tc>
+          <w:tcPr>
+            <w:tcW w:w="3021" w:type="dxa"/>
+          </w:tcPr>
+          <w:p>
+            <w:pPr>
+              <w:jc w:val="both"/>
+            </w:pPr>
+            <w:r>
+              <w:t>20</w:t>
+            </w:r>
+          </w:p>
+        </w:tc>
+        <w:tc>
+          <w:tcPr>
+            <w:tcW w:w="3021" w:type="dxa"/>
+          </w:tcPr>
+          <w:p>
+            <w:pPr>
+              <w:jc w:val="both"/>
+            </w:pPr>
+            <w:r>
+              <w:t>0,51%</w:t>
+            </w:r>
+          </w:p>
+        </w:tc>
+      </w:tr>
+    </w:tbl>
+    <w:p>
+      <w:pPr>
+        <w:jc w:val="both"/>
+      </w:pPr>
+    </w:p>
+    <w:p>
+      <w:r>
+        <w:br w:type="page"/>
+      </w:r>
+    </w:p>
+    <w:p>
+      <w:pPr>
+        <w:pStyle w:val="Heading1"/>
+      </w:pPr>
+      <w:r>
+        <w:lastRenderedPageBreak/>
+        <w:t>Wykresy</w:t>
+      </w:r>
+    </w:p>
     <w:p/>
     <w:p>
-      <w:pPr>
-        <w:pStyle w:val="Heading1"/>
-      </w:pPr>
-      <w:r>
-        <w:t>Wnioski</w:t>
+      <w:r>
+        <w:rPr>
+          <w:noProof/>
+          <w:lang w:eastAsia="pl-PL"/>
+        </w:rPr>
+        <w:drawing>
+          <wp:inline distT="0" distB="0" distL="0" distR="0" wp14:anchorId="1253EA9B" wp14:editId="5384AB02">
+            <wp:extent cx="5773480" cy="3317329"/>
+            <wp:effectExtent l="0" t="0" r="17780" b="16510"/>
+            <wp:docPr id="1" name="Chart 1"/>
+            <wp:cNvGraphicFramePr/>
+            <a:graphic xmlns:a="http://schemas.openxmlformats.org/drawingml/2006/main">
+              <a:graphicData uri="http://schemas.openxmlformats.org/drawingml/2006/chart">
+                <c:chart xmlns:c="http://schemas.openxmlformats.org/drawingml/2006/chart" xmlns:r="http://schemas.openxmlformats.org/officeDocument/2006/relationships" r:id="rId5"/>
+              </a:graphicData>
+            </a:graphic>
+          </wp:inline>
+        </w:drawing>
       </w:r>
     </w:p>
     <w:p>
       <w:pPr>
         <w:jc w:val="both"/>
       </w:pPr>
-      <w:r>
-        <w:t xml:space="preserve"> </w:t>
-      </w:r>
-      <w:r>
-        <w:t xml:space="preserve">Wykorzystanie algorytmów heurystycznych takich jak algorytm symulowanego wyżarzania pozwala poprawić </w:t>
-      </w:r>
-      <w:r>
-        <w:t xml:space="preserve">jakość rozwiązań problemów, dla których jesteśmy w stanie wyznaczyć tylko rozwiązania przybiliżone. </w:t>
-      </w:r>
     </w:p>
     <w:p>
       <w:pPr>
         <w:jc w:val="both"/>
       </w:pPr>
       <w:r>
-        <w:t xml:space="preserve">Co ciekawe algorytm symulowanego wyżarzania tak samo jak algorytm NEH potrzebuje coraz więcej czasu, aby móc znaleźć lepsze rozwiązanie dla większej instancji problemu. </w:t>
+        <w:rPr>
+          <w:noProof/>
+          <w:lang w:eastAsia="pl-PL"/>
+        </w:rPr>
+        <w:drawing>
+          <wp:inline distT="0" distB="0" distL="0" distR="0" wp14:anchorId="1E289984" wp14:editId="3A19FAB5">
+            <wp:extent cx="5837275" cy="3583172"/>
+            <wp:effectExtent l="0" t="0" r="11430" b="17780"/>
+            <wp:docPr id="2" name="Chart 2"/>
+            <wp:cNvGraphicFramePr/>
+            <a:graphic xmlns:a="http://schemas.openxmlformats.org/drawingml/2006/main">
+              <a:graphicData uri="http://schemas.openxmlformats.org/drawingml/2006/chart">
+                <c:chart xmlns:c="http://schemas.openxmlformats.org/drawingml/2006/chart" xmlns:r="http://schemas.openxmlformats.org/officeDocument/2006/relationships" r:id="rId6"/>
+              </a:graphicData>
+            </a:graphic>
+          </wp:inline>
+        </w:drawing>
       </w:r>
     </w:p>
     <w:p>
-      <w:pPr>
-        <w:jc w:val="both"/>
-      </w:pPr>
-      <w:r>
-        <w:t xml:space="preserve">Algorytm symulowanego Wyżarzania jest algorytmem polegającym na losowych zmianach, co oznacza, że wielokrotne wykorzystanie tego samego algorytmu nawet na tej samej instancji problemu może przynieść różne rezultaty. </w:t>
+      <w:r>
+        <w:br w:type="page"/>
+      </w:r>
+    </w:p>
+    <w:p/>
+    <w:p>
+      <w:pPr>
+        <w:pStyle w:val="Heading1"/>
+      </w:pPr>
+      <w:r>
+        <w:t>Wnioski</w:t>
       </w:r>
     </w:p>
     <w:p>
@@ -470,16 +1103,76 @@
         <w:jc w:val="both"/>
       </w:pPr>
       <w:r>
+        <w:t xml:space="preserve"> </w:t>
+      </w:r>
+      <w:r>
+        <w:t xml:space="preserve">Wykorzystanie algorytmów heurystycznych takich jak algorytm symulowanego wyżarzania pozwala poprawić </w:t>
+      </w:r>
+      <w:r>
+        <w:t xml:space="preserve">jakość rozwiązań problemów, dla których jesteśmy w stanie wyznaczyć tylko rozwiązania przybiliżone. </w:t>
+      </w:r>
+    </w:p>
+    <w:p>
+      <w:pPr>
+        <w:jc w:val="both"/>
+      </w:pPr>
+      <w:r>
+        <w:t xml:space="preserve">Co ciekawe algorytm symulowanego wyżarzania tak samo jak algorytm NEH potrzebuje coraz więcej czasu, aby móc znaleźć lepsze rozwiązanie dla większej instancji problemu. </w:t>
+      </w:r>
+    </w:p>
+    <w:p>
+      <w:pPr>
+        <w:jc w:val="both"/>
+      </w:pPr>
+      <w:r>
+        <w:t xml:space="preserve">Algorytm symulowanego Wyżarzania jest algorytmem polegającym na losowych zmianach, co oznacza, że wielokrotne wykorzystanie tego samego algorytmu nawet na tej samej instancji problemu może przynieść różne rezultaty. </w:t>
+      </w:r>
+    </w:p>
+    <w:p>
+      <w:pPr>
+        <w:jc w:val="both"/>
+      </w:pPr>
+      <w:r>
         <w:t>W zależności od parametrów z jakim zostało wywołane symulowane wyżarzanie (temperatura, prędkość stygnięcia, ilość iteracji bez zmian potrzebna do zakończenia algorytmu), algorytm wykonuje się przez różną ilość czasu. Otrzymane wyniki są zdecydowanie lepsze, gdy wywołamy algorytm kilkukrotnie z parametrami zmniejszającymi długość pracy algorytmu</w:t>
       </w:r>
       <w:r>
         <w:t xml:space="preserve"> i zwróceniu najlepszej znalezionej wartości</w:t>
+      </w:r>
+      <w:r>
+        <w:t>, niż przy jednokrotnym „długim” wywołaniu.</w:t>
+      </w:r>
+    </w:p>
+    <w:p>
+      <w:pPr>
+        <w:jc w:val="both"/>
+      </w:pPr>
+      <w:r>
+        <w:t>Z regresji liniowej widocznej na wykresach widać, że średnie przyspieszenie uszeregowania zadań spada wraz ze wzrosem wielkości instancji problemu. Z tabelki widać, że tak naprawdę duzy spadek widowczny jest dopiero przy największych instancjach problemu, wcześniej wartości są bardzo mocno zmienne.</w:t>
+      </w:r>
+    </w:p>
+    <w:p>
+      <w:pPr>
+        <w:jc w:val="both"/>
+      </w:pPr>
+      <w:r>
+        <w:t xml:space="preserve">Średnia wartość przyspieszenia dla wszystkich instancji problemu wyniosła 2,883% przy odchyleniu standardowym 1.847%. Widać tutaj, że algorytm ten daje bardzo zróżnicowane wyniki (średnia jest równa </w:t>
+      </w:r>
+      <w:r>
+        <w:t>1,</w:t>
+      </w:r>
+      <w:r>
+        <w:t>56 wartości sigmy).</w:t>
+      </w:r>
+    </w:p>
+    <w:p>
+      <w:pPr>
+        <w:jc w:val="both"/>
+      </w:pPr>
+      <w:r>
+        <w:t>Algorytm symulowanego wyżarzania poprawił wyniki w bardzo dużym stopniu i uważamy, że zdecydowanie nadaje się do roziwiązywania tego typu problemów tym bardziej, że nie jest konieczna skomplikowana analiza problemu, a tylko znajomość funkcji celu i stworzenie funkcji mutującej uszeregowanie.</w:t>
       </w:r>
       <w:bookmarkStart w:id="2" w:name="_GoBack"/>
       <w:bookmarkEnd w:id="2"/>
-      <w:r>
-        <w:t>, niż przy jednokrotnym „długim” wywołaniu.</w:t>
-      </w:r>
     </w:p>
     <w:p/>
     <w:p>
@@ -1460,7 +2153,2808 @@
       <w:contextualSpacing/>
     </w:pPr>
   </w:style>
+  <w:style w:type="table" w:styleId="TableGrid">
+    <w:name w:val="Table Grid"/>
+    <w:basedOn w:val="TableNormal"/>
+    <w:uiPriority w:val="39"/>
+    <w:rsid w:val="00250959"/>
+    <w:pPr>
+      <w:spacing w:after="0" w:line="240" w:lineRule="auto"/>
+    </w:pPr>
+    <w:tblPr>
+      <w:tblInd w:w="0" w:type="dxa"/>
+      <w:tblBorders>
+        <w:top w:val="single" w:sz="4" w:space="0" w:color="auto"/>
+        <w:left w:val="single" w:sz="4" w:space="0" w:color="auto"/>
+        <w:bottom w:val="single" w:sz="4" w:space="0" w:color="auto"/>
+        <w:right w:val="single" w:sz="4" w:space="0" w:color="auto"/>
+        <w:insideH w:val="single" w:sz="4" w:space="0" w:color="auto"/>
+        <w:insideV w:val="single" w:sz="4" w:space="0" w:color="auto"/>
+      </w:tblBorders>
+      <w:tblCellMar>
+        <w:top w:w="0" w:type="dxa"/>
+        <w:left w:w="108" w:type="dxa"/>
+        <w:bottom w:w="0" w:type="dxa"/>
+        <w:right w:w="108" w:type="dxa"/>
+      </w:tblCellMar>
+    </w:tblPr>
+  </w:style>
 </w:styles>
+</file>
+
+<file path=word/charts/chart1.xml><?xml version="1.0" encoding="utf-8"?>
+<c:chartSpace xmlns:c="http://schemas.openxmlformats.org/drawingml/2006/chart" xmlns:a="http://schemas.openxmlformats.org/drawingml/2006/main" xmlns:r="http://schemas.openxmlformats.org/officeDocument/2006/relationships">
+  <c:date1904 val="0"/>
+  <c:lang val="en-US"/>
+  <c:roundedCorners val="0"/>
+  <mc:AlternateContent xmlns:mc="http://schemas.openxmlformats.org/markup-compatibility/2006">
+    <mc:Choice xmlns:c14="http://schemas.microsoft.com/office/drawing/2007/8/2/chart" Requires="c14">
+      <c14:style val="102"/>
+    </mc:Choice>
+    <mc:Fallback>
+      <c:style val="2"/>
+    </mc:Fallback>
+  </mc:AlternateContent>
+  <c:chart>
+    <c:title>
+      <c:tx>
+        <c:rich>
+          <a:bodyPr rot="0" spcFirstLastPara="1" vertOverflow="ellipsis" vert="horz" wrap="square" anchor="ctr" anchorCtr="1"/>
+          <a:lstStyle/>
+          <a:p>
+            <a:pPr>
+              <a:defRPr sz="1400" b="0" i="0" u="none" strike="noStrike" kern="1200" spc="0" baseline="0">
+                <a:solidFill>
+                  <a:schemeClr val="tx1">
+                    <a:lumMod val="65000"/>
+                    <a:lumOff val="35000"/>
+                  </a:schemeClr>
+                </a:solidFill>
+                <a:latin typeface="+mn-lt"/>
+                <a:ea typeface="+mn-ea"/>
+                <a:cs typeface="+mn-cs"/>
+              </a:defRPr>
+            </a:pPr>
+            <a:r>
+              <a:rPr lang="pl-PL" sz="1600" b="0" i="0" baseline="0">
+                <a:effectLst/>
+              </a:rPr>
+              <a:t>Średnie przyspieszenie uszeregowania w zależności od ilości zadań</a:t>
+            </a:r>
+            <a:endParaRPr lang="pl-PL" sz="1200">
+              <a:effectLst/>
+            </a:endParaRPr>
+          </a:p>
+        </c:rich>
+      </c:tx>
+      <c:overlay val="0"/>
+      <c:spPr>
+        <a:noFill/>
+        <a:ln>
+          <a:noFill/>
+        </a:ln>
+        <a:effectLst/>
+      </c:spPr>
+      <c:txPr>
+        <a:bodyPr rot="0" spcFirstLastPara="1" vertOverflow="ellipsis" vert="horz" wrap="square" anchor="ctr" anchorCtr="1"/>
+        <a:lstStyle/>
+        <a:p>
+          <a:pPr>
+            <a:defRPr sz="1400" b="0" i="0" u="none" strike="noStrike" kern="1200" spc="0" baseline="0">
+              <a:solidFill>
+                <a:schemeClr val="tx1">
+                  <a:lumMod val="65000"/>
+                  <a:lumOff val="35000"/>
+                </a:schemeClr>
+              </a:solidFill>
+              <a:latin typeface="+mn-lt"/>
+              <a:ea typeface="+mn-ea"/>
+              <a:cs typeface="+mn-cs"/>
+            </a:defRPr>
+          </a:pPr>
+          <a:endParaRPr lang="pl-PL"/>
+        </a:p>
+      </c:txPr>
+    </c:title>
+    <c:autoTitleDeleted val="0"/>
+    <c:plotArea>
+      <c:layout/>
+      <c:lineChart>
+        <c:grouping val="standard"/>
+        <c:varyColors val="0"/>
+        <c:ser>
+          <c:idx val="0"/>
+          <c:order val="0"/>
+          <c:spPr>
+            <a:ln w="28575" cap="rnd">
+              <a:solidFill>
+                <a:schemeClr val="accent1"/>
+              </a:solidFill>
+              <a:round/>
+            </a:ln>
+            <a:effectLst/>
+          </c:spPr>
+          <c:marker>
+            <c:symbol val="none"/>
+          </c:marker>
+          <c:trendline>
+            <c:spPr>
+              <a:ln w="19050" cap="rnd">
+                <a:solidFill>
+                  <a:schemeClr val="accent1"/>
+                </a:solidFill>
+                <a:prstDash val="sysDot"/>
+              </a:ln>
+              <a:effectLst/>
+            </c:spPr>
+            <c:trendlineType val="linear"/>
+            <c:dispRSqr val="0"/>
+            <c:dispEq val="0"/>
+          </c:trendline>
+          <c:cat>
+            <c:numRef>
+              <c:f>Sheet1!$B$2:$B$121</c:f>
+              <c:numCache>
+                <c:formatCode>General</c:formatCode>
+                <c:ptCount val="120"/>
+                <c:pt idx="0">
+                  <c:v>20</c:v>
+                </c:pt>
+                <c:pt idx="1">
+                  <c:v>20</c:v>
+                </c:pt>
+                <c:pt idx="2">
+                  <c:v>20</c:v>
+                </c:pt>
+                <c:pt idx="3">
+                  <c:v>20</c:v>
+                </c:pt>
+                <c:pt idx="4">
+                  <c:v>20</c:v>
+                </c:pt>
+                <c:pt idx="5">
+                  <c:v>20</c:v>
+                </c:pt>
+                <c:pt idx="6">
+                  <c:v>20</c:v>
+                </c:pt>
+                <c:pt idx="7">
+                  <c:v>20</c:v>
+                </c:pt>
+                <c:pt idx="8">
+                  <c:v>20</c:v>
+                </c:pt>
+                <c:pt idx="9">
+                  <c:v>20</c:v>
+                </c:pt>
+                <c:pt idx="10">
+                  <c:v>20</c:v>
+                </c:pt>
+                <c:pt idx="11">
+                  <c:v>20</c:v>
+                </c:pt>
+                <c:pt idx="12">
+                  <c:v>20</c:v>
+                </c:pt>
+                <c:pt idx="13">
+                  <c:v>20</c:v>
+                </c:pt>
+                <c:pt idx="14">
+                  <c:v>20</c:v>
+                </c:pt>
+                <c:pt idx="15">
+                  <c:v>20</c:v>
+                </c:pt>
+                <c:pt idx="16">
+                  <c:v>20</c:v>
+                </c:pt>
+                <c:pt idx="17">
+                  <c:v>20</c:v>
+                </c:pt>
+                <c:pt idx="18">
+                  <c:v>20</c:v>
+                </c:pt>
+                <c:pt idx="19">
+                  <c:v>20</c:v>
+                </c:pt>
+                <c:pt idx="20">
+                  <c:v>20</c:v>
+                </c:pt>
+                <c:pt idx="21">
+                  <c:v>20</c:v>
+                </c:pt>
+                <c:pt idx="22">
+                  <c:v>20</c:v>
+                </c:pt>
+                <c:pt idx="23">
+                  <c:v>20</c:v>
+                </c:pt>
+                <c:pt idx="24">
+                  <c:v>20</c:v>
+                </c:pt>
+                <c:pt idx="25">
+                  <c:v>20</c:v>
+                </c:pt>
+                <c:pt idx="26">
+                  <c:v>20</c:v>
+                </c:pt>
+                <c:pt idx="27">
+                  <c:v>20</c:v>
+                </c:pt>
+                <c:pt idx="28">
+                  <c:v>20</c:v>
+                </c:pt>
+                <c:pt idx="29">
+                  <c:v>20</c:v>
+                </c:pt>
+                <c:pt idx="30">
+                  <c:v>50</c:v>
+                </c:pt>
+                <c:pt idx="31">
+                  <c:v>50</c:v>
+                </c:pt>
+                <c:pt idx="32">
+                  <c:v>50</c:v>
+                </c:pt>
+                <c:pt idx="33">
+                  <c:v>50</c:v>
+                </c:pt>
+                <c:pt idx="34">
+                  <c:v>50</c:v>
+                </c:pt>
+                <c:pt idx="35">
+                  <c:v>50</c:v>
+                </c:pt>
+                <c:pt idx="36">
+                  <c:v>50</c:v>
+                </c:pt>
+                <c:pt idx="37">
+                  <c:v>50</c:v>
+                </c:pt>
+                <c:pt idx="38">
+                  <c:v>50</c:v>
+                </c:pt>
+                <c:pt idx="39">
+                  <c:v>50</c:v>
+                </c:pt>
+                <c:pt idx="40">
+                  <c:v>50</c:v>
+                </c:pt>
+                <c:pt idx="41">
+                  <c:v>50</c:v>
+                </c:pt>
+                <c:pt idx="42">
+                  <c:v>50</c:v>
+                </c:pt>
+                <c:pt idx="43">
+                  <c:v>50</c:v>
+                </c:pt>
+                <c:pt idx="44">
+                  <c:v>50</c:v>
+                </c:pt>
+                <c:pt idx="45">
+                  <c:v>50</c:v>
+                </c:pt>
+                <c:pt idx="46">
+                  <c:v>50</c:v>
+                </c:pt>
+                <c:pt idx="47">
+                  <c:v>50</c:v>
+                </c:pt>
+                <c:pt idx="48">
+                  <c:v>50</c:v>
+                </c:pt>
+                <c:pt idx="49">
+                  <c:v>50</c:v>
+                </c:pt>
+                <c:pt idx="50">
+                  <c:v>50</c:v>
+                </c:pt>
+                <c:pt idx="51">
+                  <c:v>50</c:v>
+                </c:pt>
+                <c:pt idx="52">
+                  <c:v>50</c:v>
+                </c:pt>
+                <c:pt idx="53">
+                  <c:v>50</c:v>
+                </c:pt>
+                <c:pt idx="54">
+                  <c:v>50</c:v>
+                </c:pt>
+                <c:pt idx="55">
+                  <c:v>50</c:v>
+                </c:pt>
+                <c:pt idx="56">
+                  <c:v>50</c:v>
+                </c:pt>
+                <c:pt idx="57">
+                  <c:v>50</c:v>
+                </c:pt>
+                <c:pt idx="58">
+                  <c:v>50</c:v>
+                </c:pt>
+                <c:pt idx="59">
+                  <c:v>50</c:v>
+                </c:pt>
+                <c:pt idx="60">
+                  <c:v>100</c:v>
+                </c:pt>
+                <c:pt idx="61">
+                  <c:v>100</c:v>
+                </c:pt>
+                <c:pt idx="62">
+                  <c:v>100</c:v>
+                </c:pt>
+                <c:pt idx="63">
+                  <c:v>100</c:v>
+                </c:pt>
+                <c:pt idx="64">
+                  <c:v>100</c:v>
+                </c:pt>
+                <c:pt idx="65">
+                  <c:v>100</c:v>
+                </c:pt>
+                <c:pt idx="66">
+                  <c:v>100</c:v>
+                </c:pt>
+                <c:pt idx="67">
+                  <c:v>100</c:v>
+                </c:pt>
+                <c:pt idx="68">
+                  <c:v>100</c:v>
+                </c:pt>
+                <c:pt idx="69">
+                  <c:v>100</c:v>
+                </c:pt>
+                <c:pt idx="70">
+                  <c:v>100</c:v>
+                </c:pt>
+                <c:pt idx="71">
+                  <c:v>100</c:v>
+                </c:pt>
+                <c:pt idx="72">
+                  <c:v>100</c:v>
+                </c:pt>
+                <c:pt idx="73">
+                  <c:v>100</c:v>
+                </c:pt>
+                <c:pt idx="74">
+                  <c:v>100</c:v>
+                </c:pt>
+                <c:pt idx="75">
+                  <c:v>100</c:v>
+                </c:pt>
+                <c:pt idx="76">
+                  <c:v>100</c:v>
+                </c:pt>
+                <c:pt idx="77">
+                  <c:v>100</c:v>
+                </c:pt>
+                <c:pt idx="78">
+                  <c:v>100</c:v>
+                </c:pt>
+                <c:pt idx="79">
+                  <c:v>100</c:v>
+                </c:pt>
+                <c:pt idx="80">
+                  <c:v>100</c:v>
+                </c:pt>
+                <c:pt idx="81">
+                  <c:v>100</c:v>
+                </c:pt>
+                <c:pt idx="82">
+                  <c:v>100</c:v>
+                </c:pt>
+                <c:pt idx="83">
+                  <c:v>100</c:v>
+                </c:pt>
+                <c:pt idx="84">
+                  <c:v>100</c:v>
+                </c:pt>
+                <c:pt idx="85">
+                  <c:v>100</c:v>
+                </c:pt>
+                <c:pt idx="86">
+                  <c:v>100</c:v>
+                </c:pt>
+                <c:pt idx="87">
+                  <c:v>100</c:v>
+                </c:pt>
+                <c:pt idx="88">
+                  <c:v>100</c:v>
+                </c:pt>
+                <c:pt idx="89">
+                  <c:v>100</c:v>
+                </c:pt>
+                <c:pt idx="90">
+                  <c:v>200</c:v>
+                </c:pt>
+                <c:pt idx="91">
+                  <c:v>200</c:v>
+                </c:pt>
+                <c:pt idx="92">
+                  <c:v>200</c:v>
+                </c:pt>
+                <c:pt idx="93">
+                  <c:v>200</c:v>
+                </c:pt>
+                <c:pt idx="94">
+                  <c:v>200</c:v>
+                </c:pt>
+                <c:pt idx="95">
+                  <c:v>200</c:v>
+                </c:pt>
+                <c:pt idx="96">
+                  <c:v>200</c:v>
+                </c:pt>
+                <c:pt idx="97">
+                  <c:v>200</c:v>
+                </c:pt>
+                <c:pt idx="98">
+                  <c:v>200</c:v>
+                </c:pt>
+                <c:pt idx="99">
+                  <c:v>200</c:v>
+                </c:pt>
+                <c:pt idx="100">
+                  <c:v>200</c:v>
+                </c:pt>
+                <c:pt idx="101">
+                  <c:v>200</c:v>
+                </c:pt>
+                <c:pt idx="102">
+                  <c:v>200</c:v>
+                </c:pt>
+                <c:pt idx="103">
+                  <c:v>200</c:v>
+                </c:pt>
+                <c:pt idx="104">
+                  <c:v>200</c:v>
+                </c:pt>
+                <c:pt idx="105">
+                  <c:v>200</c:v>
+                </c:pt>
+                <c:pt idx="106">
+                  <c:v>200</c:v>
+                </c:pt>
+                <c:pt idx="107">
+                  <c:v>200</c:v>
+                </c:pt>
+                <c:pt idx="108">
+                  <c:v>200</c:v>
+                </c:pt>
+                <c:pt idx="109">
+                  <c:v>200</c:v>
+                </c:pt>
+                <c:pt idx="110">
+                  <c:v>500</c:v>
+                </c:pt>
+                <c:pt idx="111">
+                  <c:v>500</c:v>
+                </c:pt>
+                <c:pt idx="112">
+                  <c:v>500</c:v>
+                </c:pt>
+                <c:pt idx="113">
+                  <c:v>500</c:v>
+                </c:pt>
+                <c:pt idx="114">
+                  <c:v>500</c:v>
+                </c:pt>
+                <c:pt idx="115">
+                  <c:v>500</c:v>
+                </c:pt>
+                <c:pt idx="116">
+                  <c:v>500</c:v>
+                </c:pt>
+                <c:pt idx="117">
+                  <c:v>500</c:v>
+                </c:pt>
+                <c:pt idx="118">
+                  <c:v>500</c:v>
+                </c:pt>
+                <c:pt idx="119">
+                  <c:v>500</c:v>
+                </c:pt>
+              </c:numCache>
+            </c:numRef>
+          </c:cat>
+          <c:val>
+            <c:numRef>
+              <c:f>Sheet1!$P$2:$P$121</c:f>
+              <c:numCache>
+                <c:formatCode>0.00%</c:formatCode>
+                <c:ptCount val="120"/>
+                <c:pt idx="0">
+                  <c:v>2.8819859285809036E-2</c:v>
+                </c:pt>
+                <c:pt idx="1">
+                  <c:v>3.5875740360207839E-2</c:v>
+                </c:pt>
+                <c:pt idx="2">
+                  <c:v>2.446210771549958E-2</c:v>
+                </c:pt>
+                <c:pt idx="3">
+                  <c:v>2.4864212432106216E-2</c:v>
+                </c:pt>
+                <c:pt idx="4">
+                  <c:v>2.0410136021542461E-2</c:v>
+                </c:pt>
+                <c:pt idx="5">
+                  <c:v>2.620185549620465E-2</c:v>
+                </c:pt>
+                <c:pt idx="6">
+                  <c:v>3.2781771327817663E-2</c:v>
+                </c:pt>
+                <c:pt idx="7">
+                  <c:v>4.9161432364177901E-2</c:v>
+                </c:pt>
+                <c:pt idx="8">
+                  <c:v>1.6650444487703524E-2</c:v>
+                </c:pt>
+                <c:pt idx="9">
+                  <c:v>4.8853689037098871E-2</c:v>
+                </c:pt>
+                <c:pt idx="10">
+                  <c:v>2.3556224467856345E-2</c:v>
+                </c:pt>
+                <c:pt idx="11">
+                  <c:v>3.4811362097127541E-2</c:v>
+                </c:pt>
+                <c:pt idx="12">
+                  <c:v>8.7367397044516883E-3</c:v>
+                </c:pt>
+                <c:pt idx="13">
+                  <c:v>1.4642246642246606E-2</c:v>
+                </c:pt>
+                <c:pt idx="14">
+                  <c:v>1.8560218355509965E-2</c:v>
+                </c:pt>
+                <c:pt idx="15">
+                  <c:v>1.7471785427586449E-2</c:v>
+                </c:pt>
+                <c:pt idx="16">
+                  <c:v>2.8487975854347092E-2</c:v>
+                </c:pt>
+                <c:pt idx="17">
+                  <c:v>3.5190277654572819E-2</c:v>
+                </c:pt>
+                <c:pt idx="18">
+                  <c:v>5.7506558293553625E-2</c:v>
+                </c:pt>
+                <c:pt idx="19">
+                  <c:v>2.8827674567584883E-2</c:v>
+                </c:pt>
+                <c:pt idx="20">
+                  <c:v>2.9232623964776196E-2</c:v>
+                </c:pt>
+                <c:pt idx="21">
+                  <c:v>1.819471638148747E-2</c:v>
+                </c:pt>
+                <c:pt idx="22">
+                  <c:v>6.3148326382205296E-3</c:v>
+                </c:pt>
+                <c:pt idx="23">
+                  <c:v>3.0093568237376744E-2</c:v>
+                </c:pt>
+                <c:pt idx="24">
+                  <c:v>2.6667703312082059E-2</c:v>
+                </c:pt>
+                <c:pt idx="25">
+                  <c:v>2.8794175970445274E-2</c:v>
+                </c:pt>
+                <c:pt idx="26">
+                  <c:v>2.7959377115775209E-2</c:v>
+                </c:pt>
+                <c:pt idx="27">
+                  <c:v>2.8536959859618294E-2</c:v>
+                </c:pt>
+                <c:pt idx="28">
+                  <c:v>3.9895424836601287E-2</c:v>
+                </c:pt>
+                <c:pt idx="29">
+                  <c:v>1.709166092350101E-2</c:v>
+                </c:pt>
+                <c:pt idx="30">
+                  <c:v>4.5714927237261289E-2</c:v>
+                </c:pt>
+                <c:pt idx="31">
+                  <c:v>7.3732121322146821E-2</c:v>
+                </c:pt>
+                <c:pt idx="32">
+                  <c:v>4.6797322456404611E-2</c:v>
+                </c:pt>
+                <c:pt idx="33">
+                  <c:v>5.3080618486336086E-2</c:v>
+                </c:pt>
+                <c:pt idx="34">
+                  <c:v>4.0906881740204085E-2</c:v>
+                </c:pt>
+                <c:pt idx="35">
+                  <c:v>2.9243850592165242E-2</c:v>
+                </c:pt>
+                <c:pt idx="36">
+                  <c:v>2.9065484216232708E-2</c:v>
+                </c:pt>
+                <c:pt idx="37">
+                  <c:v>4.9065834422841743E-2</c:v>
+                </c:pt>
+                <c:pt idx="38">
+                  <c:v>6.2271919681886036E-2</c:v>
+                </c:pt>
+                <c:pt idx="39">
+                  <c:v>8.3582580530883868E-2</c:v>
+                </c:pt>
+                <c:pt idx="40">
+                  <c:v>9.8839824666017827E-3</c:v>
+                </c:pt>
+                <c:pt idx="41">
+                  <c:v>2.6019662982582376E-2</c:v>
+                </c:pt>
+                <c:pt idx="42">
+                  <c:v>3.281257004527724E-2</c:v>
+                </c:pt>
+                <c:pt idx="43">
+                  <c:v>3.7707484474303506E-2</c:v>
+                </c:pt>
+                <c:pt idx="44">
+                  <c:v>3.1524633476661637E-2</c:v>
+                </c:pt>
+                <c:pt idx="45">
+                  <c:v>2.5017329384334243E-2</c:v>
+                </c:pt>
+                <c:pt idx="46">
+                  <c:v>3.6661327277519827E-2</c:v>
+                </c:pt>
+                <c:pt idx="47">
+                  <c:v>2.4637003315560263E-2</c:v>
+                </c:pt>
+                <c:pt idx="48">
+                  <c:v>2.4368332397529429E-2</c:v>
+                </c:pt>
+                <c:pt idx="49">
+                  <c:v>4.2402463029324176E-2</c:v>
+                </c:pt>
+                <c:pt idx="50">
+                  <c:v>3.9082550833345053E-2</c:v>
+                </c:pt>
+                <c:pt idx="51">
+                  <c:v>3.6178447448112903E-2</c:v>
+                </c:pt>
+                <c:pt idx="52">
+                  <c:v>3.1324041291324912E-2</c:v>
+                </c:pt>
+                <c:pt idx="53">
+                  <c:v>2.3338690207288799E-2</c:v>
+                </c:pt>
+                <c:pt idx="54">
+                  <c:v>1.1093658706852643E-2</c:v>
+                </c:pt>
+                <c:pt idx="55">
+                  <c:v>1.1741891841106444E-2</c:v>
+                </c:pt>
+                <c:pt idx="56">
+                  <c:v>1.8483969699847329E-2</c:v>
+                </c:pt>
+                <c:pt idx="57">
+                  <c:v>7.6156124453828408E-3</c:v>
+                </c:pt>
+                <c:pt idx="58">
+                  <c:v>2.8311823009108034E-2</c:v>
+                </c:pt>
+                <c:pt idx="59">
+                  <c:v>3.7182958107722944E-2</c:v>
+                </c:pt>
+                <c:pt idx="60">
+                  <c:v>5.7978319898476439E-2</c:v>
+                </c:pt>
+                <c:pt idx="61">
+                  <c:v>7.476072625331262E-2</c:v>
+                </c:pt>
+                <c:pt idx="62">
+                  <c:v>6.9395300892987288E-2</c:v>
+                </c:pt>
+                <c:pt idx="63">
+                  <c:v>4.8959233148493937E-2</c:v>
+                </c:pt>
+                <c:pt idx="64">
+                  <c:v>3.7066163204092582E-2</c:v>
+                </c:pt>
+                <c:pt idx="65">
+                  <c:v>4.0524750579343641E-2</c:v>
+                </c:pt>
+                <c:pt idx="66">
+                  <c:v>4.8028389378925632E-2</c:v>
+                </c:pt>
+                <c:pt idx="67">
+                  <c:v>7.1578158056827573E-2</c:v>
+                </c:pt>
+                <c:pt idx="68">
+                  <c:v>5.426331728614163E-2</c:v>
+                </c:pt>
+                <c:pt idx="69">
+                  <c:v>8.6616107209031817E-2</c:v>
+                </c:pt>
+                <c:pt idx="70">
+                  <c:v>3.0102617023284501E-2</c:v>
+                </c:pt>
+                <c:pt idx="71">
+                  <c:v>3.0408385246712199E-2</c:v>
+                </c:pt>
+                <c:pt idx="72">
+                  <c:v>3.1525868662673449E-2</c:v>
+                </c:pt>
+                <c:pt idx="73">
+                  <c:v>4.0267625050991053E-2</c:v>
+                </c:pt>
+                <c:pt idx="74">
+                  <c:v>3.6759160723645483E-2</c:v>
+                </c:pt>
+                <c:pt idx="75">
+                  <c:v>2.5993400848078337E-2</c:v>
+                </c:pt>
+                <c:pt idx="76">
+                  <c:v>3.1780566455573214E-2</c:v>
+                </c:pt>
+                <c:pt idx="77">
+                  <c:v>3.3550195672262965E-2</c:v>
+                </c:pt>
+                <c:pt idx="78">
+                  <c:v>1.7510147365341688E-2</c:v>
+                </c:pt>
+                <c:pt idx="79">
+                  <c:v>3.708313603463443E-2</c:v>
+                </c:pt>
+                <c:pt idx="80">
+                  <c:v>2.9818699383153881E-2</c:v>
+                </c:pt>
+                <c:pt idx="81">
+                  <c:v>2.138234982110658E-2</c:v>
+                </c:pt>
+                <c:pt idx="82">
+                  <c:v>1.5165295665897739E-2</c:v>
+                </c:pt>
+                <c:pt idx="83">
+                  <c:v>1.3074765333754309E-2</c:v>
+                </c:pt>
+                <c:pt idx="84">
+                  <c:v>8.2128625820719926E-3</c:v>
+                </c:pt>
+                <c:pt idx="85">
+                  <c:v>1.0997906489881408E-2</c:v>
+                </c:pt>
+                <c:pt idx="86">
+                  <c:v>2.0066716748512698E-2</c:v>
+                </c:pt>
+                <c:pt idx="87">
+                  <c:v>9.677434677078425E-3</c:v>
+                </c:pt>
+                <c:pt idx="88">
+                  <c:v>1.0374789703494033E-2</c:v>
+                </c:pt>
+                <c:pt idx="89">
+                  <c:v>1.9230595791037669E-2</c:v>
+                </c:pt>
+                <c:pt idx="90">
+                  <c:v>2.0619039167432598E-2</c:v>
+                </c:pt>
+                <c:pt idx="91">
+                  <c:v>3.3984908214343724E-2</c:v>
+                </c:pt>
+                <c:pt idx="92">
+                  <c:v>2.6202979917187546E-2</c:v>
+                </c:pt>
+                <c:pt idx="93">
+                  <c:v>4.1773410755107612E-2</c:v>
+                </c:pt>
+                <c:pt idx="94">
+                  <c:v>3.1373597997801761E-2</c:v>
+                </c:pt>
+                <c:pt idx="95">
+                  <c:v>3.3852098816467072E-2</c:v>
+                </c:pt>
+                <c:pt idx="96">
+                  <c:v>4.2797354406722853E-2</c:v>
+                </c:pt>
+                <c:pt idx="97">
+                  <c:v>3.0256264326378641E-2</c:v>
+                </c:pt>
+                <c:pt idx="98">
+                  <c:v>5.1289741790833308E-2</c:v>
+                </c:pt>
+                <c:pt idx="99">
+                  <c:v>2.2559087030526941E-2</c:v>
+                </c:pt>
+                <c:pt idx="100">
+                  <c:v>2.7017780233587812E-3</c:v>
+                </c:pt>
+                <c:pt idx="101">
+                  <c:v>1.2506566098231081E-2</c:v>
+                </c:pt>
+                <c:pt idx="102">
+                  <c:v>1.1824261029248245E-2</c:v>
+                </c:pt>
+                <c:pt idx="103">
+                  <c:v>1.1591161968032792E-2</c:v>
+                </c:pt>
+                <c:pt idx="104">
+                  <c:v>3.4907108373062518E-3</c:v>
+                </c:pt>
+                <c:pt idx="105">
+                  <c:v>1.4293701664378048E-2</c:v>
+                </c:pt>
+                <c:pt idx="106">
+                  <c:v>1.6794160047530148E-3</c:v>
+                </c:pt>
+                <c:pt idx="107">
+                  <c:v>3.0252893543839306E-3</c:v>
+                </c:pt>
+                <c:pt idx="108">
+                  <c:v>1.7925338633784926E-2</c:v>
+                </c:pt>
+                <c:pt idx="109">
+                  <c:v>8.7683244280036747E-4</c:v>
+                </c:pt>
+                <c:pt idx="110">
+                  <c:v>5.5645131071926186E-3</c:v>
+                </c:pt>
+                <c:pt idx="111">
+                  <c:v>1.2541643982753866E-2</c:v>
+                </c:pt>
+                <c:pt idx="112">
+                  <c:v>8.016730741014496E-3</c:v>
+                </c:pt>
+                <c:pt idx="113">
+                  <c:v>9.5228614164606889E-4</c:v>
+                </c:pt>
+                <c:pt idx="114">
+                  <c:v>3.6903065665241924E-4</c:v>
+                </c:pt>
+                <c:pt idx="115">
+                  <c:v>0</c:v>
+                </c:pt>
+                <c:pt idx="116">
+                  <c:v>3.6439723726977178E-3</c:v>
+                </c:pt>
+                <c:pt idx="117">
+                  <c:v>1.047701186059187E-2</c:v>
+                </c:pt>
+                <c:pt idx="118">
+                  <c:v>3.3348664800539004E-3</c:v>
+                </c:pt>
+                <c:pt idx="119">
+                  <c:v>6.5721220065634968E-3</c:v>
+                </c:pt>
+              </c:numCache>
+            </c:numRef>
+          </c:val>
+          <c:smooth val="0"/>
+        </c:ser>
+        <c:dLbls>
+          <c:showLegendKey val="0"/>
+          <c:showVal val="0"/>
+          <c:showCatName val="0"/>
+          <c:showSerName val="0"/>
+          <c:showPercent val="0"/>
+          <c:showBubbleSize val="0"/>
+        </c:dLbls>
+        <c:smooth val="0"/>
+        <c:axId val="477098320"/>
+        <c:axId val="480869808"/>
+      </c:lineChart>
+      <c:catAx>
+        <c:axId val="477098320"/>
+        <c:scaling>
+          <c:orientation val="minMax"/>
+        </c:scaling>
+        <c:delete val="0"/>
+        <c:axPos val="b"/>
+        <c:numFmt formatCode="General" sourceLinked="1"/>
+        <c:majorTickMark val="none"/>
+        <c:minorTickMark val="none"/>
+        <c:tickLblPos val="nextTo"/>
+        <c:spPr>
+          <a:noFill/>
+          <a:ln w="9525" cap="flat" cmpd="sng" algn="ctr">
+            <a:solidFill>
+              <a:schemeClr val="tx1">
+                <a:lumMod val="15000"/>
+                <a:lumOff val="85000"/>
+              </a:schemeClr>
+            </a:solidFill>
+            <a:round/>
+          </a:ln>
+          <a:effectLst/>
+        </c:spPr>
+        <c:txPr>
+          <a:bodyPr rot="-60000000" spcFirstLastPara="1" vertOverflow="ellipsis" vert="horz" wrap="square" anchor="ctr" anchorCtr="1"/>
+          <a:lstStyle/>
+          <a:p>
+            <a:pPr>
+              <a:defRPr sz="900" b="0" i="0" u="none" strike="noStrike" kern="1200" baseline="0">
+                <a:solidFill>
+                  <a:schemeClr val="tx1">
+                    <a:lumMod val="65000"/>
+                    <a:lumOff val="35000"/>
+                  </a:schemeClr>
+                </a:solidFill>
+                <a:latin typeface="+mn-lt"/>
+                <a:ea typeface="+mn-ea"/>
+                <a:cs typeface="+mn-cs"/>
+              </a:defRPr>
+            </a:pPr>
+            <a:endParaRPr lang="pl-PL"/>
+          </a:p>
+        </c:txPr>
+        <c:crossAx val="480869808"/>
+        <c:crosses val="autoZero"/>
+        <c:auto val="1"/>
+        <c:lblAlgn val="ctr"/>
+        <c:lblOffset val="100"/>
+        <c:noMultiLvlLbl val="0"/>
+      </c:catAx>
+      <c:valAx>
+        <c:axId val="480869808"/>
+        <c:scaling>
+          <c:orientation val="minMax"/>
+        </c:scaling>
+        <c:delete val="0"/>
+        <c:axPos val="l"/>
+        <c:majorGridlines>
+          <c:spPr>
+            <a:ln w="9525" cap="flat" cmpd="sng" algn="ctr">
+              <a:solidFill>
+                <a:schemeClr val="tx1">
+                  <a:lumMod val="15000"/>
+                  <a:lumOff val="85000"/>
+                </a:schemeClr>
+              </a:solidFill>
+              <a:round/>
+            </a:ln>
+            <a:effectLst/>
+          </c:spPr>
+        </c:majorGridlines>
+        <c:numFmt formatCode="0.00%" sourceLinked="1"/>
+        <c:majorTickMark val="none"/>
+        <c:minorTickMark val="none"/>
+        <c:tickLblPos val="nextTo"/>
+        <c:spPr>
+          <a:noFill/>
+          <a:ln>
+            <a:noFill/>
+          </a:ln>
+          <a:effectLst/>
+        </c:spPr>
+        <c:txPr>
+          <a:bodyPr rot="-60000000" spcFirstLastPara="1" vertOverflow="ellipsis" vert="horz" wrap="square" anchor="ctr" anchorCtr="1"/>
+          <a:lstStyle/>
+          <a:p>
+            <a:pPr>
+              <a:defRPr sz="900" b="0" i="0" u="none" strike="noStrike" kern="1200" baseline="0">
+                <a:solidFill>
+                  <a:schemeClr val="tx1">
+                    <a:lumMod val="65000"/>
+                    <a:lumOff val="35000"/>
+                  </a:schemeClr>
+                </a:solidFill>
+                <a:latin typeface="+mn-lt"/>
+                <a:ea typeface="+mn-ea"/>
+                <a:cs typeface="+mn-cs"/>
+              </a:defRPr>
+            </a:pPr>
+            <a:endParaRPr lang="pl-PL"/>
+          </a:p>
+        </c:txPr>
+        <c:crossAx val="477098320"/>
+        <c:crosses val="autoZero"/>
+        <c:crossBetween val="between"/>
+      </c:valAx>
+      <c:spPr>
+        <a:noFill/>
+        <a:ln>
+          <a:noFill/>
+        </a:ln>
+        <a:effectLst/>
+      </c:spPr>
+    </c:plotArea>
+    <c:plotVisOnly val="1"/>
+    <c:dispBlanksAs val="gap"/>
+    <c:showDLblsOverMax val="0"/>
+  </c:chart>
+  <c:spPr>
+    <a:solidFill>
+      <a:schemeClr val="bg1"/>
+    </a:solidFill>
+    <a:ln w="9525" cap="flat" cmpd="sng" algn="ctr">
+      <a:solidFill>
+        <a:schemeClr val="tx1">
+          <a:lumMod val="15000"/>
+          <a:lumOff val="85000"/>
+        </a:schemeClr>
+      </a:solidFill>
+      <a:round/>
+    </a:ln>
+    <a:effectLst/>
+  </c:spPr>
+  <c:txPr>
+    <a:bodyPr/>
+    <a:lstStyle/>
+    <a:p>
+      <a:pPr>
+        <a:defRPr/>
+      </a:pPr>
+      <a:endParaRPr lang="pl-PL"/>
+    </a:p>
+  </c:txPr>
+  <c:externalData r:id="rId3">
+    <c:autoUpdate val="0"/>
+  </c:externalData>
+</c:chartSpace>
+</file>
+
+<file path=word/charts/chart2.xml><?xml version="1.0" encoding="utf-8"?>
+<c:chartSpace xmlns:c="http://schemas.openxmlformats.org/drawingml/2006/chart" xmlns:a="http://schemas.openxmlformats.org/drawingml/2006/main" xmlns:r="http://schemas.openxmlformats.org/officeDocument/2006/relationships">
+  <c:date1904 val="0"/>
+  <c:lang val="en-US"/>
+  <c:roundedCorners val="0"/>
+  <mc:AlternateContent xmlns:mc="http://schemas.openxmlformats.org/markup-compatibility/2006">
+    <mc:Choice xmlns:c14="http://schemas.microsoft.com/office/drawing/2007/8/2/chart" Requires="c14">
+      <c14:style val="102"/>
+    </mc:Choice>
+    <mc:Fallback>
+      <c:style val="2"/>
+    </mc:Fallback>
+  </mc:AlternateContent>
+  <c:chart>
+    <c:title>
+      <c:tx>
+        <c:rich>
+          <a:bodyPr rot="0" spcFirstLastPara="1" vertOverflow="ellipsis" vert="horz" wrap="square" anchor="ctr" anchorCtr="1"/>
+          <a:lstStyle/>
+          <a:p>
+            <a:pPr>
+              <a:defRPr sz="1400" b="0" i="0" u="none" strike="noStrike" kern="1200" spc="0" baseline="0">
+                <a:solidFill>
+                  <a:schemeClr val="tx1">
+                    <a:lumMod val="65000"/>
+                    <a:lumOff val="35000"/>
+                  </a:schemeClr>
+                </a:solidFill>
+                <a:latin typeface="+mn-lt"/>
+                <a:ea typeface="+mn-ea"/>
+                <a:cs typeface="+mn-cs"/>
+              </a:defRPr>
+            </a:pPr>
+            <a:r>
+              <a:rPr lang="pl-PL"/>
+              <a:t>Średnie odchylenie</a:t>
+            </a:r>
+            <a:r>
+              <a:rPr lang="pl-PL" baseline="0"/>
+              <a:t> standardowe </a:t>
+            </a:r>
+            <a:r>
+              <a:rPr lang="pl-PL"/>
+              <a:t>przyspieszenia uszeregowań w zależności od numeru zadania </a:t>
+            </a:r>
+          </a:p>
+        </c:rich>
+      </c:tx>
+      <c:layout>
+        <c:manualLayout>
+          <c:xMode val="edge"/>
+          <c:yMode val="edge"/>
+          <c:x val="0.10243344831468994"/>
+          <c:y val="3.2384566638143333E-2"/>
+        </c:manualLayout>
+      </c:layout>
+      <c:overlay val="0"/>
+      <c:spPr>
+        <a:noFill/>
+        <a:ln>
+          <a:noFill/>
+        </a:ln>
+        <a:effectLst/>
+      </c:spPr>
+      <c:txPr>
+        <a:bodyPr rot="0" spcFirstLastPara="1" vertOverflow="ellipsis" vert="horz" wrap="square" anchor="ctr" anchorCtr="1"/>
+        <a:lstStyle/>
+        <a:p>
+          <a:pPr>
+            <a:defRPr sz="1400" b="0" i="0" u="none" strike="noStrike" kern="1200" spc="0" baseline="0">
+              <a:solidFill>
+                <a:schemeClr val="tx1">
+                  <a:lumMod val="65000"/>
+                  <a:lumOff val="35000"/>
+                </a:schemeClr>
+              </a:solidFill>
+              <a:latin typeface="+mn-lt"/>
+              <a:ea typeface="+mn-ea"/>
+              <a:cs typeface="+mn-cs"/>
+            </a:defRPr>
+          </a:pPr>
+          <a:endParaRPr lang="pl-PL"/>
+        </a:p>
+      </c:txPr>
+    </c:title>
+    <c:autoTitleDeleted val="0"/>
+    <c:plotArea>
+      <c:layout/>
+      <c:lineChart>
+        <c:grouping val="standard"/>
+        <c:varyColors val="0"/>
+        <c:ser>
+          <c:idx val="0"/>
+          <c:order val="0"/>
+          <c:spPr>
+            <a:ln w="28575" cap="rnd">
+              <a:solidFill>
+                <a:schemeClr val="accent1"/>
+              </a:solidFill>
+              <a:round/>
+            </a:ln>
+            <a:effectLst/>
+          </c:spPr>
+          <c:marker>
+            <c:symbol val="none"/>
+          </c:marker>
+          <c:trendline>
+            <c:spPr>
+              <a:ln w="19050" cap="rnd">
+                <a:solidFill>
+                  <a:schemeClr val="accent1"/>
+                </a:solidFill>
+                <a:prstDash val="sysDot"/>
+              </a:ln>
+              <a:effectLst/>
+            </c:spPr>
+            <c:trendlineType val="linear"/>
+            <c:dispRSqr val="0"/>
+            <c:dispEq val="0"/>
+          </c:trendline>
+          <c:val>
+            <c:numRef>
+              <c:f>Sheet1!$Q$2:$Q$121</c:f>
+              <c:numCache>
+                <c:formatCode>0.000%</c:formatCode>
+                <c:ptCount val="120"/>
+                <c:pt idx="0">
+                  <c:v>2.7780454044755648E-3</c:v>
+                </c:pt>
+                <c:pt idx="1">
+                  <c:v>4.2861443747326438E-3</c:v>
+                </c:pt>
+                <c:pt idx="2">
+                  <c:v>7.433598998901423E-3</c:v>
+                </c:pt>
+                <c:pt idx="3">
+                  <c:v>2.7478820785932561E-3</c:v>
+                </c:pt>
+                <c:pt idx="4">
+                  <c:v>1.8411470896912423E-3</c:v>
+                </c:pt>
+                <c:pt idx="5">
+                  <c:v>6.8037474653377334E-3</c:v>
+                </c:pt>
+                <c:pt idx="6">
+                  <c:v>3.3160356522308173E-3</c:v>
+                </c:pt>
+                <c:pt idx="7">
+                  <c:v>1.2088383359382001E-2</c:v>
+                </c:pt>
+                <c:pt idx="8">
+                  <c:v>7.2698069257645832E-3</c:v>
+                </c:pt>
+                <c:pt idx="9">
+                  <c:v>5.2941094898638864E-3</c:v>
+                </c:pt>
+                <c:pt idx="10">
+                  <c:v>1.0096123361697733E-2</c:v>
+                </c:pt>
+                <c:pt idx="11">
+                  <c:v>2.8795008501239492E-3</c:v>
+                </c:pt>
+                <c:pt idx="12">
+                  <c:v>4.6863584853412844E-3</c:v>
+                </c:pt>
+                <c:pt idx="13">
+                  <c:v>3.7692875273635869E-3</c:v>
+                </c:pt>
+                <c:pt idx="14">
+                  <c:v>7.9510814892709714E-3</c:v>
+                </c:pt>
+                <c:pt idx="15">
+                  <c:v>4.3716586504849051E-3</c:v>
+                </c:pt>
+                <c:pt idx="16">
+                  <c:v>8.6336325192138009E-3</c:v>
+                </c:pt>
+                <c:pt idx="17">
+                  <c:v>5.4835749917217288E-3</c:v>
+                </c:pt>
+                <c:pt idx="18">
+                  <c:v>2.8523053390471019E-3</c:v>
+                </c:pt>
+                <c:pt idx="19">
+                  <c:v>3.0303790132300557E-3</c:v>
+                </c:pt>
+                <c:pt idx="20">
+                  <c:v>3.6231295702561861E-3</c:v>
+                </c:pt>
+                <c:pt idx="21">
+                  <c:v>3.6741174676833974E-3</c:v>
+                </c:pt>
+                <c:pt idx="22">
+                  <c:v>4.6228211084445945E-3</c:v>
+                </c:pt>
+                <c:pt idx="23">
+                  <c:v>3.7592484146455551E-3</c:v>
+                </c:pt>
+                <c:pt idx="24">
+                  <c:v>2.4357858595235281E-3</c:v>
+                </c:pt>
+                <c:pt idx="25">
+                  <c:v>7.0761455411822048E-3</c:v>
+                </c:pt>
+                <c:pt idx="26">
+                  <c:v>2.6773929077920306E-3</c:v>
+                </c:pt>
+                <c:pt idx="27">
+                  <c:v>4.4700530830174782E-3</c:v>
+                </c:pt>
+                <c:pt idx="28">
+                  <c:v>2.1275328036632992E-3</c:v>
+                </c:pt>
+                <c:pt idx="29">
+                  <c:v>4.1772442474114291E-3</c:v>
+                </c:pt>
+                <c:pt idx="30">
+                  <c:v>3.5478773986122049E-3</c:v>
+                </c:pt>
+                <c:pt idx="31">
+                  <c:v>4.2453236199013937E-3</c:v>
+                </c:pt>
+                <c:pt idx="32">
+                  <c:v>5.1868005485142653E-3</c:v>
+                </c:pt>
+                <c:pt idx="33">
+                  <c:v>3.4656907909940112E-3</c:v>
+                </c:pt>
+                <c:pt idx="34">
+                  <c:v>5.7169494230438402E-3</c:v>
+                </c:pt>
+                <c:pt idx="35">
+                  <c:v>7.3018135329704446E-3</c:v>
+                </c:pt>
+                <c:pt idx="36">
+                  <c:v>1.3493289822835108E-2</c:v>
+                </c:pt>
+                <c:pt idx="37">
+                  <c:v>6.5290392004707636E-3</c:v>
+                </c:pt>
+                <c:pt idx="38">
+                  <c:v>3.465461889440297E-3</c:v>
+                </c:pt>
+                <c:pt idx="39">
+                  <c:v>4.9943336582871107E-3</c:v>
+                </c:pt>
+                <c:pt idx="40">
+                  <c:v>5.0432693303628017E-3</c:v>
+                </c:pt>
+                <c:pt idx="41">
+                  <c:v>6.1314092672121465E-3</c:v>
+                </c:pt>
+                <c:pt idx="42">
+                  <c:v>9.3846131772351796E-3</c:v>
+                </c:pt>
+                <c:pt idx="43">
+                  <c:v>9.072381346886451E-3</c:v>
+                </c:pt>
+                <c:pt idx="44">
+                  <c:v>4.4794050824490447E-3</c:v>
+                </c:pt>
+                <c:pt idx="45">
+                  <c:v>3.9105724088526073E-3</c:v>
+                </c:pt>
+                <c:pt idx="46">
+                  <c:v>4.5006108795745724E-3</c:v>
+                </c:pt>
+                <c:pt idx="47">
+                  <c:v>6.1846360163903633E-3</c:v>
+                </c:pt>
+                <c:pt idx="48">
+                  <c:v>2.3011917176611473E-3</c:v>
+                </c:pt>
+                <c:pt idx="49">
+                  <c:v>4.7555346153536878E-3</c:v>
+                </c:pt>
+                <c:pt idx="50">
+                  <c:v>4.7787471770322056E-3</c:v>
+                </c:pt>
+                <c:pt idx="51">
+                  <c:v>3.7353229930096946E-3</c:v>
+                </c:pt>
+                <c:pt idx="52">
+                  <c:v>4.5224067749520267E-3</c:v>
+                </c:pt>
+                <c:pt idx="53">
+                  <c:v>4.5514550549375513E-3</c:v>
+                </c:pt>
+                <c:pt idx="54">
+                  <c:v>5.618213142358202E-3</c:v>
+                </c:pt>
+                <c:pt idx="55">
+                  <c:v>3.1152724447859972E-3</c:v>
+                </c:pt>
+                <c:pt idx="56">
+                  <c:v>6.8635795398695864E-3</c:v>
+                </c:pt>
+                <c:pt idx="57">
+                  <c:v>4.3945940406815145E-3</c:v>
+                </c:pt>
+                <c:pt idx="58">
+                  <c:v>3.1778338216933697E-3</c:v>
+                </c:pt>
+                <c:pt idx="59">
+                  <c:v>3.7329337288688042E-3</c:v>
+                </c:pt>
+                <c:pt idx="60">
+                  <c:v>3.146282230235838E-3</c:v>
+                </c:pt>
+                <c:pt idx="61">
+                  <c:v>2.9984487669345644E-3</c:v>
+                </c:pt>
+                <c:pt idx="62">
+                  <c:v>2.8590960844105825E-3</c:v>
+                </c:pt>
+                <c:pt idx="63">
+                  <c:v>4.6632085975648807E-3</c:v>
+                </c:pt>
+                <c:pt idx="64">
+                  <c:v>4.569980730779531E-3</c:v>
+                </c:pt>
+                <c:pt idx="65">
+                  <c:v>5.5571788910448077E-3</c:v>
+                </c:pt>
+                <c:pt idx="66">
+                  <c:v>3.0653127358516523E-3</c:v>
+                </c:pt>
+                <c:pt idx="67">
+                  <c:v>4.1342725676113525E-3</c:v>
+                </c:pt>
+                <c:pt idx="68">
+                  <c:v>3.5265276044677937E-3</c:v>
+                </c:pt>
+                <c:pt idx="69">
+                  <c:v>3.4770052439720978E-3</c:v>
+                </c:pt>
+                <c:pt idx="70">
+                  <c:v>4.4304312680940438E-3</c:v>
+                </c:pt>
+                <c:pt idx="71">
+                  <c:v>3.2407937301377433E-3</c:v>
+                </c:pt>
+                <c:pt idx="72">
+                  <c:v>2.5060740773399353E-3</c:v>
+                </c:pt>
+                <c:pt idx="73">
+                  <c:v>2.2343100745893817E-3</c:v>
+                </c:pt>
+                <c:pt idx="74">
+                  <c:v>2.5691866487772444E-3</c:v>
+                </c:pt>
+                <c:pt idx="75">
+                  <c:v>2.9423234547168615E-3</c:v>
+                </c:pt>
+                <c:pt idx="76">
+                  <c:v>5.5621882346754961E-3</c:v>
+                </c:pt>
+                <c:pt idx="77">
+                  <c:v>5.6584011429919355E-3</c:v>
+                </c:pt>
+                <c:pt idx="78">
+                  <c:v>6.3898357419375149E-3</c:v>
+                </c:pt>
+                <c:pt idx="79">
+                  <c:v>1.0056214189166421E-2</c:v>
+                </c:pt>
+                <c:pt idx="80">
+                  <c:v>3.7487984626514491E-3</c:v>
+                </c:pt>
+                <c:pt idx="81">
+                  <c:v>6.591079067976081E-3</c:v>
+                </c:pt>
+                <c:pt idx="82">
+                  <c:v>4.4938910807649571E-3</c:v>
+                </c:pt>
+                <c:pt idx="83">
+                  <c:v>3.6333786927699842E-3</c:v>
+                </c:pt>
+                <c:pt idx="84">
+                  <c:v>5.8748840087770472E-3</c:v>
+                </c:pt>
+                <c:pt idx="85">
+                  <c:v>5.5356825756816136E-3</c:v>
+                </c:pt>
+                <c:pt idx="86">
+                  <c:v>3.4428920015570205E-3</c:v>
+                </c:pt>
+                <c:pt idx="87">
+                  <c:v>5.3272091084093079E-3</c:v>
+                </c:pt>
+                <c:pt idx="88">
+                  <c:v>4.4431195842887777E-3</c:v>
+                </c:pt>
+                <c:pt idx="89">
+                  <c:v>4.2850097662030222E-3</c:v>
+                </c:pt>
+                <c:pt idx="90">
+                  <c:v>3.4374278479393167E-3</c:v>
+                </c:pt>
+                <c:pt idx="91">
+                  <c:v>1.8978559175958495E-3</c:v>
+                </c:pt>
+                <c:pt idx="92">
+                  <c:v>4.4924428054240835E-3</c:v>
+                </c:pt>
+                <c:pt idx="93">
+                  <c:v>4.2435648114692208E-3</c:v>
+                </c:pt>
+                <c:pt idx="94">
+                  <c:v>4.4526091532741934E-3</c:v>
+                </c:pt>
+                <c:pt idx="95">
+                  <c:v>4.8299941489237403E-3</c:v>
+                </c:pt>
+                <c:pt idx="96">
+                  <c:v>6.2641457575786106E-3</c:v>
+                </c:pt>
+                <c:pt idx="97">
+                  <c:v>4.717692509482084E-3</c:v>
+                </c:pt>
+                <c:pt idx="98">
+                  <c:v>1.8951171359566285E-3</c:v>
+                </c:pt>
+                <c:pt idx="99">
+                  <c:v>3.9655604448802064E-3</c:v>
+                </c:pt>
+                <c:pt idx="100">
+                  <c:v>3.2041943919402039E-3</c:v>
+                </c:pt>
+                <c:pt idx="101">
+                  <c:v>5.1424656966337868E-3</c:v>
+                </c:pt>
+                <c:pt idx="102">
+                  <c:v>1.570809445785813E-3</c:v>
+                </c:pt>
+                <c:pt idx="103">
+                  <c:v>3.5487879330088376E-3</c:v>
+                </c:pt>
+                <c:pt idx="104">
+                  <c:v>2.0137460642534822E-3</c:v>
+                </c:pt>
+                <c:pt idx="105">
+                  <c:v>2.6594022468101994E-3</c:v>
+                </c:pt>
+                <c:pt idx="106">
+                  <c:v>1.3469458178427059E-3</c:v>
+                </c:pt>
+                <c:pt idx="107">
+                  <c:v>2.2415082449421422E-3</c:v>
+                </c:pt>
+                <c:pt idx="108">
+                  <c:v>3.3776758492590942E-3</c:v>
+                </c:pt>
+                <c:pt idx="109">
+                  <c:v>1.3887463670723996E-3</c:v>
+                </c:pt>
+                <c:pt idx="110">
+                  <c:v>2.2423738871744426E-3</c:v>
+                </c:pt>
+                <c:pt idx="111">
+                  <c:v>2.1662128751802614E-3</c:v>
+                </c:pt>
+                <c:pt idx="112">
+                  <c:v>3.8157653044274585E-3</c:v>
+                </c:pt>
+                <c:pt idx="113">
+                  <c:v>1.1729873623704482E-3</c:v>
+                </c:pt>
+                <c:pt idx="114">
+                  <c:v>7.3806131330483849E-4</c:v>
+                </c:pt>
+                <c:pt idx="115">
+                  <c:v>0</c:v>
+                </c:pt>
+                <c:pt idx="116">
+                  <c:v>2.1667984537101326E-3</c:v>
+                </c:pt>
+                <c:pt idx="117">
+                  <c:v>1.8666746895253333E-3</c:v>
+                </c:pt>
+                <c:pt idx="118">
+                  <c:v>2.557380504183603E-3</c:v>
+                </c:pt>
+                <c:pt idx="119">
+                  <c:v>3.6935049674750552E-3</c:v>
+                </c:pt>
+              </c:numCache>
+            </c:numRef>
+          </c:val>
+          <c:smooth val="0"/>
+        </c:ser>
+        <c:dLbls>
+          <c:showLegendKey val="0"/>
+          <c:showVal val="0"/>
+          <c:showCatName val="0"/>
+          <c:showSerName val="0"/>
+          <c:showPercent val="0"/>
+          <c:showBubbleSize val="0"/>
+        </c:dLbls>
+        <c:smooth val="0"/>
+        <c:axId val="480642880"/>
+        <c:axId val="480643272"/>
+      </c:lineChart>
+      <c:catAx>
+        <c:axId val="480642880"/>
+        <c:scaling>
+          <c:orientation val="minMax"/>
+        </c:scaling>
+        <c:delete val="0"/>
+        <c:axPos val="b"/>
+        <c:majorTickMark val="none"/>
+        <c:minorTickMark val="none"/>
+        <c:tickLblPos val="nextTo"/>
+        <c:spPr>
+          <a:noFill/>
+          <a:ln w="9525" cap="flat" cmpd="sng" algn="ctr">
+            <a:solidFill>
+              <a:schemeClr val="tx1">
+                <a:lumMod val="15000"/>
+                <a:lumOff val="85000"/>
+              </a:schemeClr>
+            </a:solidFill>
+            <a:round/>
+          </a:ln>
+          <a:effectLst/>
+        </c:spPr>
+        <c:txPr>
+          <a:bodyPr rot="-60000000" spcFirstLastPara="1" vertOverflow="ellipsis" vert="horz" wrap="square" anchor="ctr" anchorCtr="1"/>
+          <a:lstStyle/>
+          <a:p>
+            <a:pPr>
+              <a:defRPr sz="900" b="0" i="0" u="none" strike="noStrike" kern="1200" baseline="0">
+                <a:solidFill>
+                  <a:schemeClr val="tx1">
+                    <a:lumMod val="65000"/>
+                    <a:lumOff val="35000"/>
+                  </a:schemeClr>
+                </a:solidFill>
+                <a:latin typeface="+mn-lt"/>
+                <a:ea typeface="+mn-ea"/>
+                <a:cs typeface="+mn-cs"/>
+              </a:defRPr>
+            </a:pPr>
+            <a:endParaRPr lang="pl-PL"/>
+          </a:p>
+        </c:txPr>
+        <c:crossAx val="480643272"/>
+        <c:crosses val="autoZero"/>
+        <c:auto val="1"/>
+        <c:lblAlgn val="ctr"/>
+        <c:lblOffset val="100"/>
+        <c:noMultiLvlLbl val="0"/>
+      </c:catAx>
+      <c:valAx>
+        <c:axId val="480643272"/>
+        <c:scaling>
+          <c:orientation val="minMax"/>
+        </c:scaling>
+        <c:delete val="0"/>
+        <c:axPos val="l"/>
+        <c:majorGridlines>
+          <c:spPr>
+            <a:ln w="9525" cap="flat" cmpd="sng" algn="ctr">
+              <a:solidFill>
+                <a:schemeClr val="tx1">
+                  <a:lumMod val="15000"/>
+                  <a:lumOff val="85000"/>
+                </a:schemeClr>
+              </a:solidFill>
+              <a:round/>
+            </a:ln>
+            <a:effectLst/>
+          </c:spPr>
+        </c:majorGridlines>
+        <c:numFmt formatCode="0.000%" sourceLinked="1"/>
+        <c:majorTickMark val="none"/>
+        <c:minorTickMark val="none"/>
+        <c:tickLblPos val="nextTo"/>
+        <c:spPr>
+          <a:noFill/>
+          <a:ln>
+            <a:noFill/>
+          </a:ln>
+          <a:effectLst/>
+        </c:spPr>
+        <c:txPr>
+          <a:bodyPr rot="-60000000" spcFirstLastPara="1" vertOverflow="ellipsis" vert="horz" wrap="square" anchor="ctr" anchorCtr="1"/>
+          <a:lstStyle/>
+          <a:p>
+            <a:pPr>
+              <a:defRPr sz="900" b="0" i="0" u="none" strike="noStrike" kern="1200" baseline="0">
+                <a:solidFill>
+                  <a:schemeClr val="tx1">
+                    <a:lumMod val="65000"/>
+                    <a:lumOff val="35000"/>
+                  </a:schemeClr>
+                </a:solidFill>
+                <a:latin typeface="+mn-lt"/>
+                <a:ea typeface="+mn-ea"/>
+                <a:cs typeface="+mn-cs"/>
+              </a:defRPr>
+            </a:pPr>
+            <a:endParaRPr lang="pl-PL"/>
+          </a:p>
+        </c:txPr>
+        <c:crossAx val="480642880"/>
+        <c:crosses val="autoZero"/>
+        <c:crossBetween val="between"/>
+      </c:valAx>
+      <c:spPr>
+        <a:noFill/>
+        <a:ln>
+          <a:noFill/>
+        </a:ln>
+        <a:effectLst/>
+      </c:spPr>
+    </c:plotArea>
+    <c:plotVisOnly val="1"/>
+    <c:dispBlanksAs val="gap"/>
+    <c:showDLblsOverMax val="0"/>
+  </c:chart>
+  <c:spPr>
+    <a:solidFill>
+      <a:schemeClr val="bg1"/>
+    </a:solidFill>
+    <a:ln w="9525" cap="flat" cmpd="sng" algn="ctr">
+      <a:solidFill>
+        <a:schemeClr val="tx1">
+          <a:lumMod val="15000"/>
+          <a:lumOff val="85000"/>
+        </a:schemeClr>
+      </a:solidFill>
+      <a:round/>
+    </a:ln>
+    <a:effectLst/>
+  </c:spPr>
+  <c:txPr>
+    <a:bodyPr/>
+    <a:lstStyle/>
+    <a:p>
+      <a:pPr>
+        <a:defRPr/>
+      </a:pPr>
+      <a:endParaRPr lang="pl-PL"/>
+    </a:p>
+  </c:txPr>
+  <c:externalData r:id="rId3">
+    <c:autoUpdate val="0"/>
+  </c:externalData>
+</c:chartSpace>
+</file>
+
+<file path=word/charts/colors1.xml><?xml version="1.0" encoding="utf-8"?>
+<cs:colorStyle xmlns:cs="http://schemas.microsoft.com/office/drawing/2012/chartStyle" xmlns:a="http://schemas.openxmlformats.org/drawingml/2006/main" meth="cycle" id="10">
+  <a:schemeClr val="accent1"/>
+  <a:schemeClr val="accent2"/>
+  <a:schemeClr val="accent3"/>
+  <a:schemeClr val="accent4"/>
+  <a:schemeClr val="accent5"/>
+  <a:schemeClr val="accent6"/>
+  <cs:variation/>
+  <cs:variation>
+    <a:lumMod val="60000"/>
+  </cs:variation>
+  <cs:variation>
+    <a:lumMod val="80000"/>
+    <a:lumOff val="20000"/>
+  </cs:variation>
+  <cs:variation>
+    <a:lumMod val="80000"/>
+  </cs:variation>
+  <cs:variation>
+    <a:lumMod val="60000"/>
+    <a:lumOff val="40000"/>
+  </cs:variation>
+  <cs:variation>
+    <a:lumMod val="50000"/>
+  </cs:variation>
+  <cs:variation>
+    <a:lumMod val="70000"/>
+    <a:lumOff val="30000"/>
+  </cs:variation>
+  <cs:variation>
+    <a:lumMod val="70000"/>
+  </cs:variation>
+  <cs:variation>
+    <a:lumMod val="50000"/>
+    <a:lumOff val="50000"/>
+  </cs:variation>
+</cs:colorStyle>
+</file>
+
+<file path=word/charts/colors2.xml><?xml version="1.0" encoding="utf-8"?>
+<cs:colorStyle xmlns:cs="http://schemas.microsoft.com/office/drawing/2012/chartStyle" xmlns:a="http://schemas.openxmlformats.org/drawingml/2006/main" meth="cycle" id="10">
+  <a:schemeClr val="accent1"/>
+  <a:schemeClr val="accent2"/>
+  <a:schemeClr val="accent3"/>
+  <a:schemeClr val="accent4"/>
+  <a:schemeClr val="accent5"/>
+  <a:schemeClr val="accent6"/>
+  <cs:variation/>
+  <cs:variation>
+    <a:lumMod val="60000"/>
+  </cs:variation>
+  <cs:variation>
+    <a:lumMod val="80000"/>
+    <a:lumOff val="20000"/>
+  </cs:variation>
+  <cs:variation>
+    <a:lumMod val="80000"/>
+  </cs:variation>
+  <cs:variation>
+    <a:lumMod val="60000"/>
+    <a:lumOff val="40000"/>
+  </cs:variation>
+  <cs:variation>
+    <a:lumMod val="50000"/>
+  </cs:variation>
+  <cs:variation>
+    <a:lumMod val="70000"/>
+    <a:lumOff val="30000"/>
+  </cs:variation>
+  <cs:variation>
+    <a:lumMod val="70000"/>
+  </cs:variation>
+  <cs:variation>
+    <a:lumMod val="50000"/>
+    <a:lumOff val="50000"/>
+  </cs:variation>
+</cs:colorStyle>
+</file>
+
+<file path=word/charts/style1.xml><?xml version="1.0" encoding="utf-8"?>
+<cs:chartStyle xmlns:cs="http://schemas.microsoft.com/office/drawing/2012/chartStyle" xmlns:a="http://schemas.openxmlformats.org/drawingml/2006/main" id="227">
+  <cs:axisTitle>
+    <cs:lnRef idx="0"/>
+    <cs:fillRef idx="0"/>
+    <cs:effectRef idx="0"/>
+    <cs:fontRef idx="minor">
+      <a:schemeClr val="tx1">
+        <a:lumMod val="65000"/>
+        <a:lumOff val="35000"/>
+      </a:schemeClr>
+    </cs:fontRef>
+    <cs:defRPr sz="1000" kern="1200"/>
+  </cs:axisTitle>
+  <cs:categoryAxis>
+    <cs:lnRef idx="0"/>
+    <cs:fillRef idx="0"/>
+    <cs:effectRef idx="0"/>
+    <cs:fontRef idx="minor">
+      <a:schemeClr val="tx1">
+        <a:lumMod val="65000"/>
+        <a:lumOff val="35000"/>
+      </a:schemeClr>
+    </cs:fontRef>
+    <cs:spPr>
+      <a:ln w="9525" cap="flat" cmpd="sng" algn="ctr">
+        <a:solidFill>
+          <a:schemeClr val="tx1">
+            <a:lumMod val="15000"/>
+            <a:lumOff val="85000"/>
+          </a:schemeClr>
+        </a:solidFill>
+        <a:round/>
+      </a:ln>
+    </cs:spPr>
+    <cs:defRPr sz="900" kern="1200"/>
+  </cs:categoryAxis>
+  <cs:chartArea mods="allowNoFillOverride allowNoLineOverride">
+    <cs:lnRef idx="0"/>
+    <cs:fillRef idx="0"/>
+    <cs:effectRef idx="0"/>
+    <cs:fontRef idx="minor">
+      <a:schemeClr val="tx1"/>
+    </cs:fontRef>
+    <cs:spPr>
+      <a:solidFill>
+        <a:schemeClr val="bg1"/>
+      </a:solidFill>
+      <a:ln w="9525" cap="flat" cmpd="sng" algn="ctr">
+        <a:solidFill>
+          <a:schemeClr val="tx1">
+            <a:lumMod val="15000"/>
+            <a:lumOff val="85000"/>
+          </a:schemeClr>
+        </a:solidFill>
+        <a:round/>
+      </a:ln>
+    </cs:spPr>
+    <cs:defRPr sz="1000" kern="1200"/>
+  </cs:chartArea>
+  <cs:dataLabel>
+    <cs:lnRef idx="0"/>
+    <cs:fillRef idx="0"/>
+    <cs:effectRef idx="0"/>
+    <cs:fontRef idx="minor">
+      <a:schemeClr val="tx1">
+        <a:lumMod val="75000"/>
+        <a:lumOff val="25000"/>
+      </a:schemeClr>
+    </cs:fontRef>
+    <cs:defRPr sz="900" kern="1200"/>
+  </cs:dataLabel>
+  <cs:dataLabelCallout>
+    <cs:lnRef idx="0"/>
+    <cs:fillRef idx="0"/>
+    <cs:effectRef idx="0"/>
+    <cs:fontRef idx="minor">
+      <a:schemeClr val="dk1">
+        <a:lumMod val="65000"/>
+        <a:lumOff val="35000"/>
+      </a:schemeClr>
+    </cs:fontRef>
+    <cs:spPr>
+      <a:solidFill>
+        <a:schemeClr val="lt1"/>
+      </a:solidFill>
+      <a:ln>
+        <a:solidFill>
+          <a:schemeClr val="dk1">
+            <a:lumMod val="25000"/>
+            <a:lumOff val="75000"/>
+          </a:schemeClr>
+        </a:solidFill>
+      </a:ln>
+    </cs:spPr>
+    <cs:defRPr sz="900" kern="1200"/>
+    <cs:bodyPr rot="0" spcFirstLastPara="1" vertOverflow="clip" horzOverflow="clip" vert="horz" wrap="square" lIns="36576" tIns="18288" rIns="36576" bIns="18288" anchor="ctr" anchorCtr="1">
+      <a:spAutoFit/>
+    </cs:bodyPr>
+  </cs:dataLabelCallout>
+  <cs:dataPoint>
+    <cs:lnRef idx="0"/>
+    <cs:fillRef idx="1">
+      <cs:styleClr val="auto"/>
+    </cs:fillRef>
+    <cs:effectRef idx="0"/>
+    <cs:fontRef idx="minor">
+      <a:schemeClr val="tx1"/>
+    </cs:fontRef>
+    <cs:spPr>
+      <a:solidFill>
+        <a:schemeClr val="phClr"/>
+      </a:solidFill>
+    </cs:spPr>
+  </cs:dataPoint>
+  <cs:dataPoint3D>
+    <cs:lnRef idx="0"/>
+    <cs:fillRef idx="1">
+      <cs:styleClr val="auto"/>
+    </cs:fillRef>
+    <cs:effectRef idx="0"/>
+    <cs:fontRef idx="minor">
+      <a:schemeClr val="tx1"/>
+    </cs:fontRef>
+    <cs:spPr>
+      <a:solidFill>
+        <a:schemeClr val="phClr"/>
+      </a:solidFill>
+    </cs:spPr>
+  </cs:dataPoint3D>
+  <cs:dataPointLine>
+    <cs:lnRef idx="0">
+      <cs:styleClr val="auto"/>
+    </cs:lnRef>
+    <cs:fillRef idx="1"/>
+    <cs:effectRef idx="0"/>
+    <cs:fontRef idx="minor">
+      <a:schemeClr val="tx1"/>
+    </cs:fontRef>
+    <cs:spPr>
+      <a:ln w="28575" cap="rnd">
+        <a:solidFill>
+          <a:schemeClr val="phClr"/>
+        </a:solidFill>
+        <a:round/>
+      </a:ln>
+    </cs:spPr>
+  </cs:dataPointLine>
+  <cs:dataPointMarker>
+    <cs:lnRef idx="0">
+      <cs:styleClr val="auto"/>
+    </cs:lnRef>
+    <cs:fillRef idx="1">
+      <cs:styleClr val="auto"/>
+    </cs:fillRef>
+    <cs:effectRef idx="0"/>
+    <cs:fontRef idx="minor">
+      <a:schemeClr val="tx1"/>
+    </cs:fontRef>
+    <cs:spPr>
+      <a:solidFill>
+        <a:schemeClr val="phClr"/>
+      </a:solidFill>
+      <a:ln w="9525">
+        <a:solidFill>
+          <a:schemeClr val="phClr"/>
+        </a:solidFill>
+      </a:ln>
+    </cs:spPr>
+  </cs:dataPointMarker>
+  <cs:dataPointMarkerLayout symbol="circle" size="5"/>
+  <cs:dataPointWireframe>
+    <cs:lnRef idx="0">
+      <cs:styleClr val="auto"/>
+    </cs:lnRef>
+    <cs:fillRef idx="1"/>
+    <cs:effectRef idx="0"/>
+    <cs:fontRef idx="minor">
+      <a:schemeClr val="tx1"/>
+    </cs:fontRef>
+    <cs:spPr>
+      <a:ln w="9525" cap="rnd">
+        <a:solidFill>
+          <a:schemeClr val="phClr"/>
+        </a:solidFill>
+        <a:round/>
+      </a:ln>
+    </cs:spPr>
+  </cs:dataPointWireframe>
+  <cs:dataTable>
+    <cs:lnRef idx="0"/>
+    <cs:fillRef idx="0"/>
+    <cs:effectRef idx="0"/>
+    <cs:fontRef idx="minor">
+      <a:schemeClr val="tx1">
+        <a:lumMod val="65000"/>
+        <a:lumOff val="35000"/>
+      </a:schemeClr>
+    </cs:fontRef>
+    <cs:spPr>
+      <a:noFill/>
+      <a:ln w="9525" cap="flat" cmpd="sng" algn="ctr">
+        <a:solidFill>
+          <a:schemeClr val="tx1">
+            <a:lumMod val="15000"/>
+            <a:lumOff val="85000"/>
+          </a:schemeClr>
+        </a:solidFill>
+        <a:round/>
+      </a:ln>
+    </cs:spPr>
+    <cs:defRPr sz="900" kern="1200"/>
+  </cs:dataTable>
+  <cs:downBar>
+    <cs:lnRef idx="0"/>
+    <cs:fillRef idx="0"/>
+    <cs:effectRef idx="0"/>
+    <cs:fontRef idx="minor">
+      <a:schemeClr val="dk1"/>
+    </cs:fontRef>
+    <cs:spPr>
+      <a:solidFill>
+        <a:schemeClr val="dk1">
+          <a:lumMod val="65000"/>
+          <a:lumOff val="35000"/>
+        </a:schemeClr>
+      </a:solidFill>
+      <a:ln w="9525">
+        <a:solidFill>
+          <a:schemeClr val="tx1">
+            <a:lumMod val="65000"/>
+            <a:lumOff val="35000"/>
+          </a:schemeClr>
+        </a:solidFill>
+      </a:ln>
+    </cs:spPr>
+  </cs:downBar>
+  <cs:dropLine>
+    <cs:lnRef idx="0"/>
+    <cs:fillRef idx="0"/>
+    <cs:effectRef idx="0"/>
+    <cs:fontRef idx="minor">
+      <a:schemeClr val="tx1"/>
+    </cs:fontRef>
+    <cs:spPr>
+      <a:ln w="9525" cap="flat" cmpd="sng" algn="ctr">
+        <a:solidFill>
+          <a:schemeClr val="tx1">
+            <a:lumMod val="35000"/>
+            <a:lumOff val="65000"/>
+          </a:schemeClr>
+        </a:solidFill>
+        <a:round/>
+      </a:ln>
+    </cs:spPr>
+  </cs:dropLine>
+  <cs:errorBar>
+    <cs:lnRef idx="0"/>
+    <cs:fillRef idx="0"/>
+    <cs:effectRef idx="0"/>
+    <cs:fontRef idx="minor">
+      <a:schemeClr val="tx1"/>
+    </cs:fontRef>
+    <cs:spPr>
+      <a:ln w="9525" cap="flat" cmpd="sng" algn="ctr">
+        <a:solidFill>
+          <a:schemeClr val="tx1">
+            <a:lumMod val="65000"/>
+            <a:lumOff val="35000"/>
+          </a:schemeClr>
+        </a:solidFill>
+        <a:round/>
+      </a:ln>
+    </cs:spPr>
+  </cs:errorBar>
+  <cs:floor>
+    <cs:lnRef idx="0"/>
+    <cs:fillRef idx="0"/>
+    <cs:effectRef idx="0"/>
+    <cs:fontRef idx="minor">
+      <a:schemeClr val="tx1"/>
+    </cs:fontRef>
+    <cs:spPr>
+      <a:noFill/>
+      <a:ln>
+        <a:noFill/>
+      </a:ln>
+    </cs:spPr>
+  </cs:floor>
+  <cs:gridlineMajor>
+    <cs:lnRef idx="0"/>
+    <cs:fillRef idx="0"/>
+    <cs:effectRef idx="0"/>
+    <cs:fontRef idx="minor">
+      <a:schemeClr val="tx1"/>
+    </cs:fontRef>
+    <cs:spPr>
+      <a:ln w="9525" cap="flat" cmpd="sng" algn="ctr">
+        <a:solidFill>
+          <a:schemeClr val="tx1">
+            <a:lumMod val="15000"/>
+            <a:lumOff val="85000"/>
+          </a:schemeClr>
+        </a:solidFill>
+        <a:round/>
+      </a:ln>
+    </cs:spPr>
+  </cs:gridlineMajor>
+  <cs:gridlineMinor>
+    <cs:lnRef idx="0"/>
+    <cs:fillRef idx="0"/>
+    <cs:effectRef idx="0"/>
+    <cs:fontRef idx="minor">
+      <a:schemeClr val="tx1"/>
+    </cs:fontRef>
+    <cs:spPr>
+      <a:ln w="9525" cap="flat" cmpd="sng" algn="ctr">
+        <a:solidFill>
+          <a:schemeClr val="tx1">
+            <a:lumMod val="5000"/>
+            <a:lumOff val="95000"/>
+          </a:schemeClr>
+        </a:solidFill>
+        <a:round/>
+      </a:ln>
+    </cs:spPr>
+  </cs:gridlineMinor>
+  <cs:hiLoLine>
+    <cs:lnRef idx="0"/>
+    <cs:fillRef idx="0"/>
+    <cs:effectRef idx="0"/>
+    <cs:fontRef idx="minor">
+      <a:schemeClr val="tx1"/>
+    </cs:fontRef>
+    <cs:spPr>
+      <a:ln w="9525" cap="flat" cmpd="sng" algn="ctr">
+        <a:solidFill>
+          <a:schemeClr val="tx1">
+            <a:lumMod val="75000"/>
+            <a:lumOff val="25000"/>
+          </a:schemeClr>
+        </a:solidFill>
+        <a:round/>
+      </a:ln>
+    </cs:spPr>
+  </cs:hiLoLine>
+  <cs:leaderLine>
+    <cs:lnRef idx="0"/>
+    <cs:fillRef idx="0"/>
+    <cs:effectRef idx="0"/>
+    <cs:fontRef idx="minor">
+      <a:schemeClr val="tx1"/>
+    </cs:fontRef>
+    <cs:spPr>
+      <a:ln w="9525" cap="flat" cmpd="sng" algn="ctr">
+        <a:solidFill>
+          <a:schemeClr val="tx1">
+            <a:lumMod val="35000"/>
+            <a:lumOff val="65000"/>
+          </a:schemeClr>
+        </a:solidFill>
+        <a:round/>
+      </a:ln>
+    </cs:spPr>
+  </cs:leaderLine>
+  <cs:legend>
+    <cs:lnRef idx="0"/>
+    <cs:fillRef idx="0"/>
+    <cs:effectRef idx="0"/>
+    <cs:fontRef idx="minor">
+      <a:schemeClr val="tx1">
+        <a:lumMod val="65000"/>
+        <a:lumOff val="35000"/>
+      </a:schemeClr>
+    </cs:fontRef>
+    <cs:defRPr sz="900" kern="1200"/>
+  </cs:legend>
+  <cs:plotArea mods="allowNoFillOverride allowNoLineOverride">
+    <cs:lnRef idx="0"/>
+    <cs:fillRef idx="0"/>
+    <cs:effectRef idx="0"/>
+    <cs:fontRef idx="minor">
+      <a:schemeClr val="tx1"/>
+    </cs:fontRef>
+  </cs:plotArea>
+  <cs:plotArea3D mods="allowNoFillOverride allowNoLineOverride">
+    <cs:lnRef idx="0"/>
+    <cs:fillRef idx="0"/>
+    <cs:effectRef idx="0"/>
+    <cs:fontRef idx="minor">
+      <a:schemeClr val="tx1"/>
+    </cs:fontRef>
+  </cs:plotArea3D>
+  <cs:seriesAxis>
+    <cs:lnRef idx="0"/>
+    <cs:fillRef idx="0"/>
+    <cs:effectRef idx="0"/>
+    <cs:fontRef idx="minor">
+      <a:schemeClr val="tx1">
+        <a:lumMod val="65000"/>
+        <a:lumOff val="35000"/>
+      </a:schemeClr>
+    </cs:fontRef>
+    <cs:defRPr sz="900" kern="1200"/>
+  </cs:seriesAxis>
+  <cs:seriesLine>
+    <cs:lnRef idx="0"/>
+    <cs:fillRef idx="0"/>
+    <cs:effectRef idx="0"/>
+    <cs:fontRef idx="minor">
+      <a:schemeClr val="tx1"/>
+    </cs:fontRef>
+    <cs:spPr>
+      <a:ln w="9525" cap="flat" cmpd="sng" algn="ctr">
+        <a:solidFill>
+          <a:schemeClr val="tx1">
+            <a:lumMod val="35000"/>
+            <a:lumOff val="65000"/>
+          </a:schemeClr>
+        </a:solidFill>
+        <a:round/>
+      </a:ln>
+    </cs:spPr>
+  </cs:seriesLine>
+  <cs:title>
+    <cs:lnRef idx="0"/>
+    <cs:fillRef idx="0"/>
+    <cs:effectRef idx="0"/>
+    <cs:fontRef idx="minor">
+      <a:schemeClr val="tx1">
+        <a:lumMod val="65000"/>
+        <a:lumOff val="35000"/>
+      </a:schemeClr>
+    </cs:fontRef>
+    <cs:defRPr sz="1400" b="0" kern="1200" spc="0" baseline="0"/>
+  </cs:title>
+  <cs:trendline>
+    <cs:lnRef idx="0">
+      <cs:styleClr val="auto"/>
+    </cs:lnRef>
+    <cs:fillRef idx="0"/>
+    <cs:effectRef idx="0"/>
+    <cs:fontRef idx="minor">
+      <a:schemeClr val="tx1"/>
+    </cs:fontRef>
+    <cs:spPr>
+      <a:ln w="19050" cap="rnd">
+        <a:solidFill>
+          <a:schemeClr val="phClr"/>
+        </a:solidFill>
+        <a:prstDash val="sysDot"/>
+      </a:ln>
+    </cs:spPr>
+  </cs:trendline>
+  <cs:trendlineLabel>
+    <cs:lnRef idx="0"/>
+    <cs:fillRef idx="0"/>
+    <cs:effectRef idx="0"/>
+    <cs:fontRef idx="minor">
+      <a:schemeClr val="tx1">
+        <a:lumMod val="65000"/>
+        <a:lumOff val="35000"/>
+      </a:schemeClr>
+    </cs:fontRef>
+    <cs:defRPr sz="900" kern="1200"/>
+  </cs:trendlineLabel>
+  <cs:upBar>
+    <cs:lnRef idx="0"/>
+    <cs:fillRef idx="0"/>
+    <cs:effectRef idx="0"/>
+    <cs:fontRef idx="minor">
+      <a:schemeClr val="dk1"/>
+    </cs:fontRef>
+    <cs:spPr>
+      <a:solidFill>
+        <a:schemeClr val="lt1"/>
+      </a:solidFill>
+      <a:ln w="9525">
+        <a:solidFill>
+          <a:schemeClr val="tx1">
+            <a:lumMod val="15000"/>
+            <a:lumOff val="85000"/>
+          </a:schemeClr>
+        </a:solidFill>
+      </a:ln>
+    </cs:spPr>
+  </cs:upBar>
+  <cs:valueAxis>
+    <cs:lnRef idx="0"/>
+    <cs:fillRef idx="0"/>
+    <cs:effectRef idx="0"/>
+    <cs:fontRef idx="minor">
+      <a:schemeClr val="tx1">
+        <a:lumMod val="65000"/>
+        <a:lumOff val="35000"/>
+      </a:schemeClr>
+    </cs:fontRef>
+    <cs:defRPr sz="900" kern="1200"/>
+  </cs:valueAxis>
+  <cs:wall>
+    <cs:lnRef idx="0"/>
+    <cs:fillRef idx="0"/>
+    <cs:effectRef idx="0"/>
+    <cs:fontRef idx="minor">
+      <a:schemeClr val="tx1"/>
+    </cs:fontRef>
+    <cs:spPr>
+      <a:noFill/>
+      <a:ln>
+        <a:noFill/>
+      </a:ln>
+    </cs:spPr>
+  </cs:wall>
+</cs:chartStyle>
+</file>
+
+<file path=word/charts/style2.xml><?xml version="1.0" encoding="utf-8"?>
+<cs:chartStyle xmlns:cs="http://schemas.microsoft.com/office/drawing/2012/chartStyle" xmlns:a="http://schemas.openxmlformats.org/drawingml/2006/main" id="227">
+  <cs:axisTitle>
+    <cs:lnRef idx="0"/>
+    <cs:fillRef idx="0"/>
+    <cs:effectRef idx="0"/>
+    <cs:fontRef idx="minor">
+      <a:schemeClr val="tx1">
+        <a:lumMod val="65000"/>
+        <a:lumOff val="35000"/>
+      </a:schemeClr>
+    </cs:fontRef>
+    <cs:defRPr sz="1000" kern="1200"/>
+  </cs:axisTitle>
+  <cs:categoryAxis>
+    <cs:lnRef idx="0"/>
+    <cs:fillRef idx="0"/>
+    <cs:effectRef idx="0"/>
+    <cs:fontRef idx="minor">
+      <a:schemeClr val="tx1">
+        <a:lumMod val="65000"/>
+        <a:lumOff val="35000"/>
+      </a:schemeClr>
+    </cs:fontRef>
+    <cs:spPr>
+      <a:ln w="9525" cap="flat" cmpd="sng" algn="ctr">
+        <a:solidFill>
+          <a:schemeClr val="tx1">
+            <a:lumMod val="15000"/>
+            <a:lumOff val="85000"/>
+          </a:schemeClr>
+        </a:solidFill>
+        <a:round/>
+      </a:ln>
+    </cs:spPr>
+    <cs:defRPr sz="900" kern="1200"/>
+  </cs:categoryAxis>
+  <cs:chartArea mods="allowNoFillOverride allowNoLineOverride">
+    <cs:lnRef idx="0"/>
+    <cs:fillRef idx="0"/>
+    <cs:effectRef idx="0"/>
+    <cs:fontRef idx="minor">
+      <a:schemeClr val="tx1"/>
+    </cs:fontRef>
+    <cs:spPr>
+      <a:solidFill>
+        <a:schemeClr val="bg1"/>
+      </a:solidFill>
+      <a:ln w="9525" cap="flat" cmpd="sng" algn="ctr">
+        <a:solidFill>
+          <a:schemeClr val="tx1">
+            <a:lumMod val="15000"/>
+            <a:lumOff val="85000"/>
+          </a:schemeClr>
+        </a:solidFill>
+        <a:round/>
+      </a:ln>
+    </cs:spPr>
+    <cs:defRPr sz="1000" kern="1200"/>
+  </cs:chartArea>
+  <cs:dataLabel>
+    <cs:lnRef idx="0"/>
+    <cs:fillRef idx="0"/>
+    <cs:effectRef idx="0"/>
+    <cs:fontRef idx="minor">
+      <a:schemeClr val="tx1">
+        <a:lumMod val="75000"/>
+        <a:lumOff val="25000"/>
+      </a:schemeClr>
+    </cs:fontRef>
+    <cs:defRPr sz="900" kern="1200"/>
+  </cs:dataLabel>
+  <cs:dataLabelCallout>
+    <cs:lnRef idx="0"/>
+    <cs:fillRef idx="0"/>
+    <cs:effectRef idx="0"/>
+    <cs:fontRef idx="minor">
+      <a:schemeClr val="dk1">
+        <a:lumMod val="65000"/>
+        <a:lumOff val="35000"/>
+      </a:schemeClr>
+    </cs:fontRef>
+    <cs:spPr>
+      <a:solidFill>
+        <a:schemeClr val="lt1"/>
+      </a:solidFill>
+      <a:ln>
+        <a:solidFill>
+          <a:schemeClr val="dk1">
+            <a:lumMod val="25000"/>
+            <a:lumOff val="75000"/>
+          </a:schemeClr>
+        </a:solidFill>
+      </a:ln>
+    </cs:spPr>
+    <cs:defRPr sz="900" kern="1200"/>
+    <cs:bodyPr rot="0" spcFirstLastPara="1" vertOverflow="clip" horzOverflow="clip" vert="horz" wrap="square" lIns="36576" tIns="18288" rIns="36576" bIns="18288" anchor="ctr" anchorCtr="1">
+      <a:spAutoFit/>
+    </cs:bodyPr>
+  </cs:dataLabelCallout>
+  <cs:dataPoint>
+    <cs:lnRef idx="0"/>
+    <cs:fillRef idx="1">
+      <cs:styleClr val="auto"/>
+    </cs:fillRef>
+    <cs:effectRef idx="0"/>
+    <cs:fontRef idx="minor">
+      <a:schemeClr val="tx1"/>
+    </cs:fontRef>
+    <cs:spPr>
+      <a:solidFill>
+        <a:schemeClr val="phClr"/>
+      </a:solidFill>
+    </cs:spPr>
+  </cs:dataPoint>
+  <cs:dataPoint3D>
+    <cs:lnRef idx="0"/>
+    <cs:fillRef idx="1">
+      <cs:styleClr val="auto"/>
+    </cs:fillRef>
+    <cs:effectRef idx="0"/>
+    <cs:fontRef idx="minor">
+      <a:schemeClr val="tx1"/>
+    </cs:fontRef>
+    <cs:spPr>
+      <a:solidFill>
+        <a:schemeClr val="phClr"/>
+      </a:solidFill>
+    </cs:spPr>
+  </cs:dataPoint3D>
+  <cs:dataPointLine>
+    <cs:lnRef idx="0">
+      <cs:styleClr val="auto"/>
+    </cs:lnRef>
+    <cs:fillRef idx="1"/>
+    <cs:effectRef idx="0"/>
+    <cs:fontRef idx="minor">
+      <a:schemeClr val="tx1"/>
+    </cs:fontRef>
+    <cs:spPr>
+      <a:ln w="28575" cap="rnd">
+        <a:solidFill>
+          <a:schemeClr val="phClr"/>
+        </a:solidFill>
+        <a:round/>
+      </a:ln>
+    </cs:spPr>
+  </cs:dataPointLine>
+  <cs:dataPointMarker>
+    <cs:lnRef idx="0">
+      <cs:styleClr val="auto"/>
+    </cs:lnRef>
+    <cs:fillRef idx="1">
+      <cs:styleClr val="auto"/>
+    </cs:fillRef>
+    <cs:effectRef idx="0"/>
+    <cs:fontRef idx="minor">
+      <a:schemeClr val="tx1"/>
+    </cs:fontRef>
+    <cs:spPr>
+      <a:solidFill>
+        <a:schemeClr val="phClr"/>
+      </a:solidFill>
+      <a:ln w="9525">
+        <a:solidFill>
+          <a:schemeClr val="phClr"/>
+        </a:solidFill>
+      </a:ln>
+    </cs:spPr>
+  </cs:dataPointMarker>
+  <cs:dataPointMarkerLayout symbol="circle" size="5"/>
+  <cs:dataPointWireframe>
+    <cs:lnRef idx="0">
+      <cs:styleClr val="auto"/>
+    </cs:lnRef>
+    <cs:fillRef idx="1"/>
+    <cs:effectRef idx="0"/>
+    <cs:fontRef idx="minor">
+      <a:schemeClr val="tx1"/>
+    </cs:fontRef>
+    <cs:spPr>
+      <a:ln w="9525" cap="rnd">
+        <a:solidFill>
+          <a:schemeClr val="phClr"/>
+        </a:solidFill>
+        <a:round/>
+      </a:ln>
+    </cs:spPr>
+  </cs:dataPointWireframe>
+  <cs:dataTable>
+    <cs:lnRef idx="0"/>
+    <cs:fillRef idx="0"/>
+    <cs:effectRef idx="0"/>
+    <cs:fontRef idx="minor">
+      <a:schemeClr val="tx1">
+        <a:lumMod val="65000"/>
+        <a:lumOff val="35000"/>
+      </a:schemeClr>
+    </cs:fontRef>
+    <cs:spPr>
+      <a:noFill/>
+      <a:ln w="9525" cap="flat" cmpd="sng" algn="ctr">
+        <a:solidFill>
+          <a:schemeClr val="tx1">
+            <a:lumMod val="15000"/>
+            <a:lumOff val="85000"/>
+          </a:schemeClr>
+        </a:solidFill>
+        <a:round/>
+      </a:ln>
+    </cs:spPr>
+    <cs:defRPr sz="900" kern="1200"/>
+  </cs:dataTable>
+  <cs:downBar>
+    <cs:lnRef idx="0"/>
+    <cs:fillRef idx="0"/>
+    <cs:effectRef idx="0"/>
+    <cs:fontRef idx="minor">
+      <a:schemeClr val="dk1"/>
+    </cs:fontRef>
+    <cs:spPr>
+      <a:solidFill>
+        <a:schemeClr val="dk1">
+          <a:lumMod val="65000"/>
+          <a:lumOff val="35000"/>
+        </a:schemeClr>
+      </a:solidFill>
+      <a:ln w="9525">
+        <a:solidFill>
+          <a:schemeClr val="tx1">
+            <a:lumMod val="65000"/>
+            <a:lumOff val="35000"/>
+          </a:schemeClr>
+        </a:solidFill>
+      </a:ln>
+    </cs:spPr>
+  </cs:downBar>
+  <cs:dropLine>
+    <cs:lnRef idx="0"/>
+    <cs:fillRef idx="0"/>
+    <cs:effectRef idx="0"/>
+    <cs:fontRef idx="minor">
+      <a:schemeClr val="tx1"/>
+    </cs:fontRef>
+    <cs:spPr>
+      <a:ln w="9525" cap="flat" cmpd="sng" algn="ctr">
+        <a:solidFill>
+          <a:schemeClr val="tx1">
+            <a:lumMod val="35000"/>
+            <a:lumOff val="65000"/>
+          </a:schemeClr>
+        </a:solidFill>
+        <a:round/>
+      </a:ln>
+    </cs:spPr>
+  </cs:dropLine>
+  <cs:errorBar>
+    <cs:lnRef idx="0"/>
+    <cs:fillRef idx="0"/>
+    <cs:effectRef idx="0"/>
+    <cs:fontRef idx="minor">
+      <a:schemeClr val="tx1"/>
+    </cs:fontRef>
+    <cs:spPr>
+      <a:ln w="9525" cap="flat" cmpd="sng" algn="ctr">
+        <a:solidFill>
+          <a:schemeClr val="tx1">
+            <a:lumMod val="65000"/>
+            <a:lumOff val="35000"/>
+          </a:schemeClr>
+        </a:solidFill>
+        <a:round/>
+      </a:ln>
+    </cs:spPr>
+  </cs:errorBar>
+  <cs:floor>
+    <cs:lnRef idx="0"/>
+    <cs:fillRef idx="0"/>
+    <cs:effectRef idx="0"/>
+    <cs:fontRef idx="minor">
+      <a:schemeClr val="tx1"/>
+    </cs:fontRef>
+    <cs:spPr>
+      <a:noFill/>
+      <a:ln>
+        <a:noFill/>
+      </a:ln>
+    </cs:spPr>
+  </cs:floor>
+  <cs:gridlineMajor>
+    <cs:lnRef idx="0"/>
+    <cs:fillRef idx="0"/>
+    <cs:effectRef idx="0"/>
+    <cs:fontRef idx="minor">
+      <a:schemeClr val="tx1"/>
+    </cs:fontRef>
+    <cs:spPr>
+      <a:ln w="9525" cap="flat" cmpd="sng" algn="ctr">
+        <a:solidFill>
+          <a:schemeClr val="tx1">
+            <a:lumMod val="15000"/>
+            <a:lumOff val="85000"/>
+          </a:schemeClr>
+        </a:solidFill>
+        <a:round/>
+      </a:ln>
+    </cs:spPr>
+  </cs:gridlineMajor>
+  <cs:gridlineMinor>
+    <cs:lnRef idx="0"/>
+    <cs:fillRef idx="0"/>
+    <cs:effectRef idx="0"/>
+    <cs:fontRef idx="minor">
+      <a:schemeClr val="tx1"/>
+    </cs:fontRef>
+    <cs:spPr>
+      <a:ln w="9525" cap="flat" cmpd="sng" algn="ctr">
+        <a:solidFill>
+          <a:schemeClr val="tx1">
+            <a:lumMod val="5000"/>
+            <a:lumOff val="95000"/>
+          </a:schemeClr>
+        </a:solidFill>
+        <a:round/>
+      </a:ln>
+    </cs:spPr>
+  </cs:gridlineMinor>
+  <cs:hiLoLine>
+    <cs:lnRef idx="0"/>
+    <cs:fillRef idx="0"/>
+    <cs:effectRef idx="0"/>
+    <cs:fontRef idx="minor">
+      <a:schemeClr val="tx1"/>
+    </cs:fontRef>
+    <cs:spPr>
+      <a:ln w="9525" cap="flat" cmpd="sng" algn="ctr">
+        <a:solidFill>
+          <a:schemeClr val="tx1">
+            <a:lumMod val="75000"/>
+            <a:lumOff val="25000"/>
+          </a:schemeClr>
+        </a:solidFill>
+        <a:round/>
+      </a:ln>
+    </cs:spPr>
+  </cs:hiLoLine>
+  <cs:leaderLine>
+    <cs:lnRef idx="0"/>
+    <cs:fillRef idx="0"/>
+    <cs:effectRef idx="0"/>
+    <cs:fontRef idx="minor">
+      <a:schemeClr val="tx1"/>
+    </cs:fontRef>
+    <cs:spPr>
+      <a:ln w="9525" cap="flat" cmpd="sng" algn="ctr">
+        <a:solidFill>
+          <a:schemeClr val="tx1">
+            <a:lumMod val="35000"/>
+            <a:lumOff val="65000"/>
+          </a:schemeClr>
+        </a:solidFill>
+        <a:round/>
+      </a:ln>
+    </cs:spPr>
+  </cs:leaderLine>
+  <cs:legend>
+    <cs:lnRef idx="0"/>
+    <cs:fillRef idx="0"/>
+    <cs:effectRef idx="0"/>
+    <cs:fontRef idx="minor">
+      <a:schemeClr val="tx1">
+        <a:lumMod val="65000"/>
+        <a:lumOff val="35000"/>
+      </a:schemeClr>
+    </cs:fontRef>
+    <cs:defRPr sz="900" kern="1200"/>
+  </cs:legend>
+  <cs:plotArea mods="allowNoFillOverride allowNoLineOverride">
+    <cs:lnRef idx="0"/>
+    <cs:fillRef idx="0"/>
+    <cs:effectRef idx="0"/>
+    <cs:fontRef idx="minor">
+      <a:schemeClr val="tx1"/>
+    </cs:fontRef>
+  </cs:plotArea>
+  <cs:plotArea3D mods="allowNoFillOverride allowNoLineOverride">
+    <cs:lnRef idx="0"/>
+    <cs:fillRef idx="0"/>
+    <cs:effectRef idx="0"/>
+    <cs:fontRef idx="minor">
+      <a:schemeClr val="tx1"/>
+    </cs:fontRef>
+  </cs:plotArea3D>
+  <cs:seriesAxis>
+    <cs:lnRef idx="0"/>
+    <cs:fillRef idx="0"/>
+    <cs:effectRef idx="0"/>
+    <cs:fontRef idx="minor">
+      <a:schemeClr val="tx1">
+        <a:lumMod val="65000"/>
+        <a:lumOff val="35000"/>
+      </a:schemeClr>
+    </cs:fontRef>
+    <cs:defRPr sz="900" kern="1200"/>
+  </cs:seriesAxis>
+  <cs:seriesLine>
+    <cs:lnRef idx="0"/>
+    <cs:fillRef idx="0"/>
+    <cs:effectRef idx="0"/>
+    <cs:fontRef idx="minor">
+      <a:schemeClr val="tx1"/>
+    </cs:fontRef>
+    <cs:spPr>
+      <a:ln w="9525" cap="flat" cmpd="sng" algn="ctr">
+        <a:solidFill>
+          <a:schemeClr val="tx1">
+            <a:lumMod val="35000"/>
+            <a:lumOff val="65000"/>
+          </a:schemeClr>
+        </a:solidFill>
+        <a:round/>
+      </a:ln>
+    </cs:spPr>
+  </cs:seriesLine>
+  <cs:title>
+    <cs:lnRef idx="0"/>
+    <cs:fillRef idx="0"/>
+    <cs:effectRef idx="0"/>
+    <cs:fontRef idx="minor">
+      <a:schemeClr val="tx1">
+        <a:lumMod val="65000"/>
+        <a:lumOff val="35000"/>
+      </a:schemeClr>
+    </cs:fontRef>
+    <cs:defRPr sz="1400" b="0" kern="1200" spc="0" baseline="0"/>
+  </cs:title>
+  <cs:trendline>
+    <cs:lnRef idx="0">
+      <cs:styleClr val="auto"/>
+    </cs:lnRef>
+    <cs:fillRef idx="0"/>
+    <cs:effectRef idx="0"/>
+    <cs:fontRef idx="minor">
+      <a:schemeClr val="tx1"/>
+    </cs:fontRef>
+    <cs:spPr>
+      <a:ln w="19050" cap="rnd">
+        <a:solidFill>
+          <a:schemeClr val="phClr"/>
+        </a:solidFill>
+        <a:prstDash val="sysDot"/>
+      </a:ln>
+    </cs:spPr>
+  </cs:trendline>
+  <cs:trendlineLabel>
+    <cs:lnRef idx="0"/>
+    <cs:fillRef idx="0"/>
+    <cs:effectRef idx="0"/>
+    <cs:fontRef idx="minor">
+      <a:schemeClr val="tx1">
+        <a:lumMod val="65000"/>
+        <a:lumOff val="35000"/>
+      </a:schemeClr>
+    </cs:fontRef>
+    <cs:defRPr sz="900" kern="1200"/>
+  </cs:trendlineLabel>
+  <cs:upBar>
+    <cs:lnRef idx="0"/>
+    <cs:fillRef idx="0"/>
+    <cs:effectRef idx="0"/>
+    <cs:fontRef idx="minor">
+      <a:schemeClr val="dk1"/>
+    </cs:fontRef>
+    <cs:spPr>
+      <a:solidFill>
+        <a:schemeClr val="lt1"/>
+      </a:solidFill>
+      <a:ln w="9525">
+        <a:solidFill>
+          <a:schemeClr val="tx1">
+            <a:lumMod val="15000"/>
+            <a:lumOff val="85000"/>
+          </a:schemeClr>
+        </a:solidFill>
+      </a:ln>
+    </cs:spPr>
+  </cs:upBar>
+  <cs:valueAxis>
+    <cs:lnRef idx="0"/>
+    <cs:fillRef idx="0"/>
+    <cs:effectRef idx="0"/>
+    <cs:fontRef idx="minor">
+      <a:schemeClr val="tx1">
+        <a:lumMod val="65000"/>
+        <a:lumOff val="35000"/>
+      </a:schemeClr>
+    </cs:fontRef>
+    <cs:defRPr sz="900" kern="1200"/>
+  </cs:valueAxis>
+  <cs:wall>
+    <cs:lnRef idx="0"/>
+    <cs:fillRef idx="0"/>
+    <cs:effectRef idx="0"/>
+    <cs:fontRef idx="minor">
+      <a:schemeClr val="tx1"/>
+    </cs:fontRef>
+    <cs:spPr>
+      <a:noFill/>
+      <a:ln>
+        <a:noFill/>
+      </a:ln>
+    </cs:spPr>
+  </cs:wall>
+</cs:chartStyle>
 </file>
 
 <file path=word/theme/theme1.xml><?xml version="1.0" encoding="utf-8"?>

</xml_diff>